<commit_message>
Nikita's reflection and a image of good conduct added
</commit_message>
<xml_diff>
--- a/Documentation/ProcessReport.docx
+++ b/Documentation/ProcessReport.docx
@@ -24,7 +24,6 @@
           <w:lang w:val="en-US"/>
         </w:rPr>
       </w:pPr>
-      <w:bookmarkStart w:id="1" w:name="_GoBack"/>
       <w:r>
         <w:rPr>
           <w:lang w:val="en-US"/>
@@ -32,7 +31,6 @@
         <w:t>Process Report</w:t>
       </w:r>
     </w:p>
-    <w:bookmarkEnd w:id="1"/>
     <w:p>
       <w:pPr>
         <w:spacing w:after="160" w:line="240" w:lineRule="auto"/>
@@ -237,31 +235,7 @@
           <w:szCs w:val="27"/>
           <w:lang w:val="en-US"/>
         </w:rPr>
-        <w:t xml:space="preserve">Stefan </w:t>
-      </w:r>
-      <w:proofErr w:type="spellStart"/>
-      <w:r>
-        <w:rPr>
-          <w:rFonts w:ascii="Arial" w:hAnsi="Arial" w:cs="Arial"/>
-          <w:color w:val="000000"/>
-          <w:spacing w:val="20"/>
-          <w:sz w:val="22"/>
-          <w:szCs w:val="27"/>
-          <w:lang w:val="en-US"/>
-        </w:rPr>
-        <w:t>Harabagiu</w:t>
-      </w:r>
-      <w:proofErr w:type="spellEnd"/>
-      <w:r>
-        <w:rPr>
-          <w:rFonts w:ascii="Arial" w:hAnsi="Arial" w:cs="Arial"/>
-          <w:color w:val="000000"/>
-          <w:spacing w:val="20"/>
-          <w:sz w:val="22"/>
-          <w:szCs w:val="27"/>
-          <w:lang w:val="en-US"/>
-        </w:rPr>
-        <w:t xml:space="preserve"> 266116</w:t>
+        <w:t>Stefan Harabagiu 266116</w:t>
       </w:r>
     </w:p>
     <w:p>
@@ -1813,7 +1787,7 @@
           <w:lang w:val="en-US"/>
         </w:rPr>
       </w:pPr>
-      <w:bookmarkStart w:id="2" w:name="_Toc532720244"/>
+      <w:bookmarkStart w:id="1" w:name="_Toc532720244"/>
       <w:r>
         <w:rPr>
           <w:spacing w:val="20"/>
@@ -1822,45 +1796,29 @@
         <w:lastRenderedPageBreak/>
         <w:t>Introduction</w:t>
       </w:r>
-      <w:bookmarkEnd w:id="2"/>
-    </w:p>
-    <w:p>
-      <w:pPr>
-        <w:rPr>
-          <w:spacing w:val="20"/>
-          <w:lang w:val="en-US"/>
-        </w:rPr>
-      </w:pPr>
-    </w:p>
-    <w:p>
-      <w:pPr>
-        <w:rPr>
-          <w:spacing w:val="20"/>
-          <w:lang w:val="en-US"/>
-        </w:rPr>
-      </w:pPr>
-      <w:r>
-        <w:rPr>
-          <w:spacing w:val="20"/>
-          <w:lang w:val="en-US"/>
-        </w:rPr>
-        <w:t xml:space="preserve">For this semester project we formed a group of five people, who agreed to work together </w:t>
-      </w:r>
-      <w:proofErr w:type="gramStart"/>
-      <w:r>
-        <w:rPr>
-          <w:spacing w:val="20"/>
-          <w:lang w:val="en-US"/>
-        </w:rPr>
-        <w:t>in order to</w:t>
-      </w:r>
-      <w:proofErr w:type="gramEnd"/>
-      <w:r>
-        <w:rPr>
-          <w:spacing w:val="20"/>
-          <w:lang w:val="en-US"/>
-        </w:rPr>
-        <w:t xml:space="preserve"> create a functional system. </w:t>
+      <w:bookmarkEnd w:id="1"/>
+    </w:p>
+    <w:p>
+      <w:pPr>
+        <w:rPr>
+          <w:spacing w:val="20"/>
+          <w:lang w:val="en-US"/>
+        </w:rPr>
+      </w:pPr>
+    </w:p>
+    <w:p>
+      <w:pPr>
+        <w:rPr>
+          <w:spacing w:val="20"/>
+          <w:lang w:val="en-US"/>
+        </w:rPr>
+      </w:pPr>
+      <w:r>
+        <w:rPr>
+          <w:spacing w:val="20"/>
+          <w:lang w:val="en-US"/>
+        </w:rPr>
+        <w:t xml:space="preserve">For this semester project we formed a group of five people, who agreed to work together in order to create a functional system. </w:t>
       </w:r>
       <w:r>
         <w:rPr>
@@ -2020,23 +1978,7 @@
           <w:spacing w:val="20"/>
           <w:lang w:val="en-US"/>
         </w:rPr>
-        <w:t xml:space="preserve">In order to evenly share the </w:t>
-      </w:r>
-      <w:proofErr w:type="gramStart"/>
-      <w:r>
-        <w:rPr>
-          <w:spacing w:val="20"/>
-          <w:lang w:val="en-US"/>
-        </w:rPr>
-        <w:t>work</w:t>
-      </w:r>
-      <w:proofErr w:type="gramEnd"/>
-      <w:r>
-        <w:rPr>
-          <w:spacing w:val="20"/>
-          <w:lang w:val="en-US"/>
-        </w:rPr>
-        <w:t xml:space="preserve"> we used services provided by </w:t>
+        <w:t xml:space="preserve">In order to evenly share the work we used services provided by </w:t>
       </w:r>
       <w:hyperlink r:id="rId14" w:history="1">
         <w:r>
@@ -2062,39 +2004,7 @@
           <w:spacing w:val="20"/>
           <w:lang w:val="en-US"/>
         </w:rPr>
-        <w:t xml:space="preserve">. All the tasks were posted </w:t>
-      </w:r>
-      <w:proofErr w:type="gramStart"/>
-      <w:r>
-        <w:rPr>
-          <w:spacing w:val="20"/>
-          <w:lang w:val="en-US"/>
-        </w:rPr>
-        <w:t>there, and</w:t>
-      </w:r>
-      <w:proofErr w:type="gramEnd"/>
-      <w:r>
-        <w:rPr>
-          <w:spacing w:val="20"/>
-          <w:lang w:val="en-US"/>
-        </w:rPr>
-        <w:t xml:space="preserve"> assigned to certain group members. When a member fulfilled his responsibility, he updated the information on </w:t>
-      </w:r>
-      <w:proofErr w:type="spellStart"/>
-      <w:r>
-        <w:rPr>
-          <w:spacing w:val="20"/>
-          <w:lang w:val="en-US"/>
-        </w:rPr>
-        <w:t>trello</w:t>
-      </w:r>
-      <w:proofErr w:type="spellEnd"/>
-      <w:r>
-        <w:rPr>
-          <w:spacing w:val="20"/>
-          <w:lang w:val="en-US"/>
-        </w:rPr>
-        <w:t>, so</w:t>
+        <w:t>. All the tasks were posted there, and assigned to certain group members. When a member fulfilled his responsibility, he updated the information on trello, so</w:t>
       </w:r>
       <w:r>
         <w:rPr>
@@ -2153,39 +2063,7 @@
           <w:spacing w:val="20"/>
           <w:lang w:val="en-US"/>
         </w:rPr>
-        <w:t xml:space="preserve">sometimes lacked the knowledge to fulfill the requirements, we had </w:t>
-      </w:r>
-      <w:proofErr w:type="gramStart"/>
-      <w:r>
-        <w:rPr>
-          <w:spacing w:val="20"/>
-          <w:lang w:val="en-US"/>
-        </w:rPr>
-        <w:t>a number of</w:t>
-      </w:r>
-      <w:proofErr w:type="gramEnd"/>
-      <w:r>
-        <w:rPr>
-          <w:spacing w:val="20"/>
-          <w:lang w:val="en-US"/>
-        </w:rPr>
-        <w:t xml:space="preserve"> meetings with our supervisors. During that </w:t>
-      </w:r>
-      <w:proofErr w:type="gramStart"/>
-      <w:r>
-        <w:rPr>
-          <w:spacing w:val="20"/>
-          <w:lang w:val="en-US"/>
-        </w:rPr>
-        <w:t>time</w:t>
-      </w:r>
-      <w:proofErr w:type="gramEnd"/>
-      <w:r>
-        <w:rPr>
-          <w:spacing w:val="20"/>
-          <w:lang w:val="en-US"/>
-        </w:rPr>
-        <w:t xml:space="preserve"> they helped us with our problems, so that we could continue with the work. </w:t>
+        <w:t xml:space="preserve">sometimes lacked the knowledge to fulfill the requirements, we had a number of meetings with our supervisors. During that time they helped us with our problems, so that we could continue with the work. </w:t>
       </w:r>
     </w:p>
     <w:p>
@@ -2247,7 +2125,7 @@
           <w:lang w:val="en-US"/>
         </w:rPr>
       </w:pPr>
-      <w:bookmarkStart w:id="3" w:name="_Toc532720245"/>
+      <w:bookmarkStart w:id="2" w:name="_Toc532720245"/>
       <w:r>
         <w:rPr>
           <w:spacing w:val="20"/>
@@ -2256,7 +2134,7 @@
         <w:lastRenderedPageBreak/>
         <w:t>Group Description</w:t>
       </w:r>
-      <w:bookmarkEnd w:id="3"/>
+      <w:bookmarkEnd w:id="2"/>
     </w:p>
     <w:p>
       <w:pPr>
@@ -2303,7 +2181,7 @@
           <w:lang w:val="en-US"/>
         </w:rPr>
       </w:pPr>
-      <w:bookmarkStart w:id="4" w:name="_Toc532720246"/>
+      <w:bookmarkStart w:id="3" w:name="_Toc532720246"/>
       <w:r>
         <w:rPr>
           <w:spacing w:val="20"/>
@@ -2322,7 +2200,7 @@
         </w:rPr>
         <w:footnoteReference w:id="2"/>
       </w:r>
-      <w:bookmarkEnd w:id="4"/>
+      <w:bookmarkEnd w:id="3"/>
     </w:p>
     <w:p>
       <w:pPr>
@@ -2427,23 +2305,7 @@
           <w:spacing w:val="20"/>
           <w:lang w:val="en-US"/>
         </w:rPr>
-        <w:t xml:space="preserve">focused on the </w:t>
-      </w:r>
-      <w:proofErr w:type="gramStart"/>
-      <w:r>
-        <w:rPr>
-          <w:spacing w:val="20"/>
-          <w:lang w:val="en-US"/>
-        </w:rPr>
-        <w:t>work, and</w:t>
-      </w:r>
-      <w:proofErr w:type="gramEnd"/>
-      <w:r>
-        <w:rPr>
-          <w:spacing w:val="20"/>
-          <w:lang w:val="en-US"/>
-        </w:rPr>
-        <w:t xml:space="preserve"> helps them stay motivated. </w:t>
+        <w:t xml:space="preserve">focused on the work, and helps them stay motivated. </w:t>
       </w:r>
       <w:r>
         <w:rPr>
@@ -2474,98 +2336,103 @@
           <w:spacing w:val="20"/>
           <w:lang w:val="en-US"/>
         </w:rPr>
-        <w:t>Co-</w:t>
-      </w:r>
-      <w:proofErr w:type="spellStart"/>
+        <w:t>Co-ordinator</w:t>
+      </w:r>
+      <w:r>
+        <w:rPr>
+          <w:spacing w:val="20"/>
+          <w:lang w:val="en-US"/>
+        </w:rPr>
+        <w:t xml:space="preserve"> </w:t>
+      </w:r>
+      <w:r>
+        <w:rPr>
+          <w:spacing w:val="20"/>
+          <w:lang w:val="en-US"/>
+        </w:rPr>
+        <w:t>–</w:t>
+      </w:r>
+      <w:r>
+        <w:rPr>
+          <w:spacing w:val="20"/>
+          <w:lang w:val="en-US"/>
+        </w:rPr>
+        <w:t xml:space="preserve"> </w:t>
+      </w:r>
+      <w:r>
+        <w:rPr>
+          <w:spacing w:val="20"/>
+          <w:lang w:val="en-US"/>
+        </w:rPr>
+        <w:t>divides work between all group members and stays focused of the teams goal</w:t>
+      </w:r>
+      <w:r>
+        <w:rPr>
+          <w:spacing w:val="20"/>
+          <w:lang w:val="en-US"/>
+        </w:rPr>
+        <w:t>.</w:t>
+      </w:r>
+      <w:r>
+        <w:rPr>
+          <w:spacing w:val="20"/>
+          <w:lang w:val="en-US"/>
+        </w:rPr>
+        <w:t xml:space="preserve"> </w:t>
+      </w:r>
+      <w:r>
+        <w:rPr>
+          <w:spacing w:val="20"/>
+          <w:lang w:val="en-US"/>
+        </w:rPr>
+        <w:t>On the other hand some people might see him as manipulative.</w:t>
+      </w:r>
+    </w:p>
+    <w:p>
+      <w:pPr>
+        <w:spacing w:after="160" w:line="259" w:lineRule="auto"/>
+        <w:rPr>
+          <w:spacing w:val="20"/>
+          <w:lang w:val="en-US"/>
+        </w:rPr>
+      </w:pPr>
+    </w:p>
+    <w:p>
+      <w:pPr>
+        <w:spacing w:after="160" w:line="259" w:lineRule="auto"/>
+        <w:rPr>
+          <w:spacing w:val="20"/>
+          <w:lang w:val="en-US"/>
+        </w:rPr>
+      </w:pPr>
       <w:r>
         <w:rPr>
           <w:b/>
           <w:spacing w:val="20"/>
           <w:lang w:val="en-US"/>
         </w:rPr>
-        <w:t>ordinator</w:t>
-      </w:r>
-      <w:proofErr w:type="spellEnd"/>
-      <w:r>
-        <w:rPr>
-          <w:spacing w:val="20"/>
-          <w:lang w:val="en-US"/>
-        </w:rPr>
-        <w:t xml:space="preserve"> </w:t>
-      </w:r>
-      <w:r>
-        <w:rPr>
-          <w:spacing w:val="20"/>
-          <w:lang w:val="en-US"/>
-        </w:rPr>
-        <w:t>–</w:t>
-      </w:r>
-      <w:r>
-        <w:rPr>
-          <w:spacing w:val="20"/>
-          <w:lang w:val="en-US"/>
-        </w:rPr>
-        <w:t xml:space="preserve"> </w:t>
-      </w:r>
-      <w:r>
-        <w:rPr>
-          <w:spacing w:val="20"/>
-          <w:lang w:val="en-US"/>
-        </w:rPr>
-        <w:t xml:space="preserve">divides work between all group members and stays focused of the </w:t>
-      </w:r>
-      <w:proofErr w:type="gramStart"/>
-      <w:r>
-        <w:rPr>
-          <w:spacing w:val="20"/>
-          <w:lang w:val="en-US"/>
-        </w:rPr>
-        <w:t>teams</w:t>
-      </w:r>
-      <w:proofErr w:type="gramEnd"/>
-      <w:r>
-        <w:rPr>
-          <w:spacing w:val="20"/>
-          <w:lang w:val="en-US"/>
-        </w:rPr>
-        <w:t xml:space="preserve"> goal</w:t>
-      </w:r>
-      <w:r>
-        <w:rPr>
-          <w:spacing w:val="20"/>
-          <w:lang w:val="en-US"/>
-        </w:rPr>
-        <w:t>.</w:t>
-      </w:r>
-      <w:r>
-        <w:rPr>
-          <w:spacing w:val="20"/>
-          <w:lang w:val="en-US"/>
-        </w:rPr>
-        <w:t xml:space="preserve"> </w:t>
-      </w:r>
-      <w:r>
-        <w:rPr>
-          <w:spacing w:val="20"/>
-          <w:lang w:val="en-US"/>
-        </w:rPr>
-        <w:t xml:space="preserve">On the other </w:t>
-      </w:r>
-      <w:proofErr w:type="gramStart"/>
-      <w:r>
-        <w:rPr>
-          <w:spacing w:val="20"/>
-          <w:lang w:val="en-US"/>
-        </w:rPr>
-        <w:t>hand</w:t>
-      </w:r>
-      <w:proofErr w:type="gramEnd"/>
-      <w:r>
-        <w:rPr>
-          <w:spacing w:val="20"/>
-          <w:lang w:val="en-US"/>
-        </w:rPr>
-        <w:t xml:space="preserve"> some people might see him as manipulative.</w:t>
+        <w:t>Nikita Roskovs</w:t>
+      </w:r>
+      <w:r>
+        <w:rPr>
+          <w:spacing w:val="20"/>
+          <w:lang w:val="en-US"/>
+        </w:rPr>
+        <w:t xml:space="preserve"> (L</w:t>
+      </w:r>
+      <w:r>
+        <w:rPr>
+          <w:spacing w:val="20"/>
+          <w:lang w:val="en-US"/>
+        </w:rPr>
+        <w:t>atvia</w:t>
+      </w:r>
+      <w:r>
+        <w:rPr>
+          <w:spacing w:val="20"/>
+          <w:lang w:val="en-US"/>
+        </w:rPr>
+        <w:t>)</w:t>
       </w:r>
     </w:p>
     <w:p>
@@ -2576,69 +2443,12 @@
           <w:lang w:val="en-US"/>
         </w:rPr>
       </w:pPr>
-    </w:p>
-    <w:p>
-      <w:pPr>
-        <w:spacing w:after="160" w:line="259" w:lineRule="auto"/>
-        <w:rPr>
-          <w:spacing w:val="20"/>
-          <w:lang w:val="en-US"/>
-        </w:rPr>
-      </w:pPr>
       <w:r>
         <w:rPr>
           <w:b/>
           <w:spacing w:val="20"/>
           <w:lang w:val="en-US"/>
         </w:rPr>
-        <w:t xml:space="preserve">Nikita </w:t>
-      </w:r>
-      <w:proofErr w:type="spellStart"/>
-      <w:r>
-        <w:rPr>
-          <w:b/>
-          <w:spacing w:val="20"/>
-          <w:lang w:val="en-US"/>
-        </w:rPr>
-        <w:t>Roskovs</w:t>
-      </w:r>
-      <w:proofErr w:type="spellEnd"/>
-      <w:r>
-        <w:rPr>
-          <w:spacing w:val="20"/>
-          <w:lang w:val="en-US"/>
-        </w:rPr>
-        <w:t xml:space="preserve"> (L</w:t>
-      </w:r>
-      <w:r>
-        <w:rPr>
-          <w:spacing w:val="20"/>
-          <w:lang w:val="en-US"/>
-        </w:rPr>
-        <w:t>atvia</w:t>
-      </w:r>
-      <w:r>
-        <w:rPr>
-          <w:spacing w:val="20"/>
-          <w:lang w:val="en-US"/>
-        </w:rPr>
-        <w:t>)</w:t>
-      </w:r>
-    </w:p>
-    <w:p>
-      <w:pPr>
-        <w:spacing w:after="160" w:line="259" w:lineRule="auto"/>
-        <w:rPr>
-          <w:spacing w:val="20"/>
-          <w:lang w:val="en-US"/>
-        </w:rPr>
-      </w:pPr>
-      <w:r>
-        <w:rPr>
-          <w:b/>
-          <w:spacing w:val="20"/>
-          <w:lang w:val="en-US"/>
-        </w:rPr>
         <w:t>Implementer</w:t>
       </w:r>
       <w:r>
@@ -2660,23 +2470,7 @@
           <w:spacing w:val="20"/>
           <w:lang w:val="en-US"/>
         </w:rPr>
-        <w:t xml:space="preserve"> is </w:t>
-      </w:r>
-      <w:proofErr w:type="gramStart"/>
-      <w:r>
-        <w:rPr>
-          <w:spacing w:val="20"/>
-          <w:lang w:val="en-US"/>
-        </w:rPr>
-        <w:t>planned</w:t>
-      </w:r>
-      <w:proofErr w:type="gramEnd"/>
-      <w:r>
-        <w:rPr>
-          <w:spacing w:val="20"/>
-          <w:lang w:val="en-US"/>
-        </w:rPr>
-        <w:t xml:space="preserve"> and he can follow his strategy.</w:t>
+        <w:t xml:space="preserve"> is planned and he can follow his strategy.</w:t>
       </w:r>
       <w:r>
         <w:rPr>
@@ -2925,23 +2719,7 @@
           <w:spacing w:val="20"/>
           <w:lang w:val="en-US"/>
         </w:rPr>
-        <w:t xml:space="preserve"> – is good at challenging other members, thrives under pressure. On the other </w:t>
-      </w:r>
-      <w:proofErr w:type="gramStart"/>
-      <w:r>
-        <w:rPr>
-          <w:spacing w:val="20"/>
-          <w:lang w:val="en-US"/>
-        </w:rPr>
-        <w:t>hand</w:t>
-      </w:r>
-      <w:proofErr w:type="gramEnd"/>
-      <w:r>
-        <w:rPr>
-          <w:spacing w:val="20"/>
-          <w:lang w:val="en-US"/>
-        </w:rPr>
-        <w:t xml:space="preserve"> can be prone to provocation. </w:t>
+        <w:t xml:space="preserve"> – is good at challenging other members, thrives under pressure. On the other hand can be prone to provocation. </w:t>
       </w:r>
     </w:p>
     <w:p>
@@ -3000,81 +2778,109 @@
           <w:spacing w:val="20"/>
           <w:lang w:val="en-US"/>
         </w:rPr>
+        <w:t xml:space="preserve"> Harabagiu </w:t>
+      </w:r>
+      <w:r>
+        <w:rPr>
+          <w:spacing w:val="20"/>
+          <w:lang w:val="en-US"/>
+        </w:rPr>
+        <w:t>(Romania)</w:t>
+      </w:r>
+    </w:p>
+    <w:p>
+      <w:pPr>
+        <w:spacing w:after="160" w:line="259" w:lineRule="auto"/>
+        <w:rPr>
+          <w:spacing w:val="20"/>
+          <w:lang w:val="en-US"/>
+        </w:rPr>
+      </w:pPr>
+      <w:r>
+        <w:rPr>
+          <w:b/>
+          <w:spacing w:val="20"/>
+          <w:lang w:val="en-US"/>
+        </w:rPr>
+        <w:t>Monitor Evaluator</w:t>
+      </w:r>
+      <w:r>
+        <w:rPr>
+          <w:b/>
+          <w:spacing w:val="20"/>
+          <w:lang w:val="en-US"/>
+        </w:rPr>
         <w:t xml:space="preserve"> </w:t>
       </w:r>
-      <w:proofErr w:type="spellStart"/>
+      <w:r>
+        <w:rPr>
+          <w:spacing w:val="20"/>
+          <w:lang w:val="en-US"/>
+        </w:rPr>
+        <w:t>– has a logical eye on things, is able to make impartial judgment. Might be overly critical and lacks ability to inspire others.</w:t>
+      </w:r>
+    </w:p>
+    <w:p>
+      <w:pPr>
+        <w:spacing w:after="160" w:line="259" w:lineRule="auto"/>
+        <w:rPr>
+          <w:spacing w:val="20"/>
+          <w:lang w:val="en-US"/>
+        </w:rPr>
+      </w:pPr>
       <w:r>
         <w:rPr>
           <w:b/>
           <w:spacing w:val="20"/>
           <w:lang w:val="en-US"/>
         </w:rPr>
-        <w:t>Harabagiu</w:t>
-      </w:r>
-      <w:proofErr w:type="spellEnd"/>
-      <w:r>
+        <w:t>Plant</w:t>
+      </w:r>
+      <w:r>
+        <w:rPr>
+          <w:spacing w:val="20"/>
+          <w:lang w:val="en-US"/>
+        </w:rPr>
+        <w:t xml:space="preserve"> – has a tendency to solve upcoming problems in a creative way, comes up with a lot of different ideas for the project. May pay too much attention to communicate in the most effective way.</w:t>
+      </w:r>
+    </w:p>
+    <w:p>
+      <w:pPr>
+        <w:spacing w:after="160" w:line="259" w:lineRule="auto"/>
         <w:rPr>
           <w:b/>
           <w:spacing w:val="20"/>
           <w:lang w:val="en-US"/>
         </w:rPr>
-        <w:t xml:space="preserve"> </w:t>
-      </w:r>
-      <w:r>
-        <w:rPr>
-          <w:spacing w:val="20"/>
-          <w:lang w:val="en-US"/>
-        </w:rPr>
-        <w:t>(Romania)</w:t>
-      </w:r>
+      </w:pPr>
+    </w:p>
+    <w:p>
+      <w:pPr>
+        <w:pStyle w:val="Heading2"/>
+        <w:rPr>
+          <w:spacing w:val="20"/>
+          <w:lang w:val="en-US"/>
+        </w:rPr>
+      </w:pPr>
+      <w:bookmarkStart w:id="4" w:name="_Toc532720247"/>
+      <w:r>
+        <w:rPr>
+          <w:spacing w:val="20"/>
+          <w:lang w:val="en-US"/>
+        </w:rPr>
+        <w:t>SWOT Analysis</w:t>
+      </w:r>
+      <w:bookmarkEnd w:id="4"/>
     </w:p>
     <w:p>
       <w:pPr>
         <w:spacing w:after="160" w:line="259" w:lineRule="auto"/>
         <w:rPr>
-          <w:spacing w:val="20"/>
-          <w:lang w:val="en-US"/>
-        </w:rPr>
-      </w:pPr>
-      <w:r>
-        <w:rPr>
           <w:b/>
           <w:spacing w:val="20"/>
           <w:lang w:val="en-US"/>
         </w:rPr>
-        <w:t>Monitor Evaluator</w:t>
-      </w:r>
-      <w:r>
-        <w:rPr>
-          <w:b/>
-          <w:spacing w:val="20"/>
-          <w:lang w:val="en-US"/>
-        </w:rPr>
-        <w:t xml:space="preserve"> </w:t>
-      </w:r>
-      <w:r>
-        <w:rPr>
-          <w:spacing w:val="20"/>
-          <w:lang w:val="en-US"/>
-        </w:rPr>
-        <w:t xml:space="preserve">– has a logical eye on things, </w:t>
-      </w:r>
-      <w:proofErr w:type="gramStart"/>
-      <w:r>
-        <w:rPr>
-          <w:spacing w:val="20"/>
-          <w:lang w:val="en-US"/>
-        </w:rPr>
-        <w:t>is able to</w:t>
-      </w:r>
-      <w:proofErr w:type="gramEnd"/>
-      <w:r>
-        <w:rPr>
-          <w:spacing w:val="20"/>
-          <w:lang w:val="en-US"/>
-        </w:rPr>
-        <w:t xml:space="preserve"> make impartial judgment. Might be overly critical and lacks ability to inspire others.</w:t>
-      </w:r>
+      </w:pPr>
     </w:p>
     <w:p>
       <w:pPr>
@@ -3086,104 +2892,10 @@
       </w:pPr>
       <w:r>
         <w:rPr>
-          <w:b/>
-          <w:spacing w:val="20"/>
-          <w:lang w:val="en-US"/>
-        </w:rPr>
-        <w:t>Plant</w:t>
-      </w:r>
-      <w:r>
-        <w:rPr>
-          <w:spacing w:val="20"/>
-          <w:lang w:val="en-US"/>
-        </w:rPr>
-        <w:t xml:space="preserve"> – </w:t>
-      </w:r>
-      <w:proofErr w:type="gramStart"/>
-      <w:r>
-        <w:rPr>
-          <w:spacing w:val="20"/>
-          <w:lang w:val="en-US"/>
-        </w:rPr>
-        <w:t>has a tendency to</w:t>
-      </w:r>
-      <w:proofErr w:type="gramEnd"/>
-      <w:r>
-        <w:rPr>
-          <w:spacing w:val="20"/>
-          <w:lang w:val="en-US"/>
-        </w:rPr>
-        <w:t xml:space="preserve"> solve upcoming problems in a creative way, comes up with a lot of different ideas for the project. May pay too much attention to communicate in the most effective way.</w:t>
-      </w:r>
-    </w:p>
-    <w:p>
-      <w:pPr>
-        <w:spacing w:after="160" w:line="259" w:lineRule="auto"/>
-        <w:rPr>
-          <w:b/>
-          <w:spacing w:val="20"/>
-          <w:lang w:val="en-US"/>
-        </w:rPr>
-      </w:pPr>
-    </w:p>
-    <w:p>
-      <w:pPr>
-        <w:pStyle w:val="Heading2"/>
-        <w:rPr>
-          <w:spacing w:val="20"/>
-          <w:lang w:val="en-US"/>
-        </w:rPr>
-      </w:pPr>
-      <w:bookmarkStart w:id="5" w:name="_Toc532720247"/>
-      <w:r>
-        <w:rPr>
-          <w:spacing w:val="20"/>
-          <w:lang w:val="en-US"/>
-        </w:rPr>
-        <w:t>SWOT Analysis</w:t>
-      </w:r>
-      <w:bookmarkEnd w:id="5"/>
-    </w:p>
-    <w:p>
-      <w:pPr>
-        <w:spacing w:after="160" w:line="259" w:lineRule="auto"/>
-        <w:rPr>
-          <w:b/>
-          <w:spacing w:val="20"/>
-          <w:lang w:val="en-US"/>
-        </w:rPr>
-      </w:pPr>
-    </w:p>
-    <w:p>
-      <w:pPr>
-        <w:spacing w:after="160" w:line="259" w:lineRule="auto"/>
-        <w:rPr>
-          <w:spacing w:val="20"/>
-          <w:lang w:val="en-US"/>
-        </w:rPr>
-      </w:pPr>
-      <w:r>
-        <w:rPr>
-          <w:spacing w:val="20"/>
-          <w:lang w:val="en-US"/>
-        </w:rPr>
-        <w:t xml:space="preserve">Each team member made a SWOT analysis of himself, so we could know each other better. Bellow we attached a diagram for each team member </w:t>
-      </w:r>
-      <w:proofErr w:type="gramStart"/>
-      <w:r>
-        <w:rPr>
-          <w:spacing w:val="20"/>
-          <w:lang w:val="en-US"/>
-        </w:rPr>
-        <w:t>and also</w:t>
-      </w:r>
-      <w:proofErr w:type="gramEnd"/>
-      <w:r>
-        <w:rPr>
-          <w:spacing w:val="20"/>
-          <w:lang w:val="en-US"/>
-        </w:rPr>
-        <w:t xml:space="preserve"> one for the whole team.</w:t>
+          <w:spacing w:val="20"/>
+          <w:lang w:val="en-US"/>
+        </w:rPr>
+        <w:t>Each team member made a SWOT analysis of himself, so we could know each other better. Bellow we attached a diagram for each team member and also one for the whole team.</w:t>
       </w:r>
     </w:p>
     <w:p>
@@ -3941,7 +3653,7 @@
           <w:lang w:val="en-US"/>
         </w:rPr>
       </w:pPr>
-      <w:bookmarkStart w:id="6" w:name="_Toc532720248"/>
+      <w:bookmarkStart w:id="5" w:name="_Toc532720248"/>
       <w:r>
         <w:rPr>
           <w:spacing w:val="20"/>
@@ -3950,7 +3662,7 @@
         <w:lastRenderedPageBreak/>
         <w:t>Cultural Difference</w:t>
       </w:r>
-      <w:bookmarkEnd w:id="6"/>
+      <w:bookmarkEnd w:id="5"/>
     </w:p>
     <w:p>
       <w:pPr>
@@ -4762,9 +4474,8 @@
           <w:szCs w:val="28"/>
           <w:lang w:val="en-US"/>
         </w:rPr>
-        <w:t xml:space="preserve">Just like Romanian society Poland also is a hierarchal society, because of its </w:t>
-      </w:r>
-      <w:proofErr w:type="gramStart"/>
+        <w:t xml:space="preserve">Just like Romanian society Poland also is a hierarchal society, because of its high power distance score. People agree to their place in the </w:t>
+      </w:r>
       <w:r>
         <w:rPr>
           <w:rFonts w:eastAsiaTheme="majorEastAsia"/>
@@ -4773,9 +4484,8 @@
           <w:szCs w:val="28"/>
           <w:lang w:val="en-US"/>
         </w:rPr>
-        <w:t>high power</w:t>
-      </w:r>
-      <w:proofErr w:type="gramEnd"/>
+        <w:t xml:space="preserve">hierarchical </w:t>
+      </w:r>
       <w:r>
         <w:rPr>
           <w:rFonts w:eastAsiaTheme="majorEastAsia"/>
@@ -4784,7 +4494,7 @@
           <w:szCs w:val="28"/>
           <w:lang w:val="en-US"/>
         </w:rPr>
-        <w:t xml:space="preserve"> distance score. People agree to their place in the </w:t>
+        <w:t>order and</w:t>
       </w:r>
       <w:r>
         <w:rPr>
@@ -4794,9 +4504,12 @@
           <w:szCs w:val="28"/>
           <w:lang w:val="en-US"/>
         </w:rPr>
-        <w:t xml:space="preserve">hierarchical </w:t>
-      </w:r>
-      <w:r>
+        <w:t xml:space="preserve"> are used to being told what to do.</w:t>
+      </w:r>
+    </w:p>
+    <w:p>
+      <w:pPr>
+        <w:spacing w:after="160" w:line="259" w:lineRule="auto"/>
         <w:rPr>
           <w:rFonts w:eastAsiaTheme="majorEastAsia"/>
           <w:bCs/>
@@ -4804,8 +4517,7 @@
           <w:szCs w:val="28"/>
           <w:lang w:val="en-US"/>
         </w:rPr>
-        <w:t>order and</w:t>
-      </w:r>
+      </w:pPr>
       <w:r>
         <w:rPr>
           <w:rFonts w:eastAsiaTheme="majorEastAsia"/>
@@ -4814,12 +4526,9 @@
           <w:szCs w:val="28"/>
           <w:lang w:val="en-US"/>
         </w:rPr>
-        <w:t xml:space="preserve"> are used to being told what to do.</w:t>
-      </w:r>
-    </w:p>
-    <w:p>
-      <w:pPr>
-        <w:spacing w:after="160" w:line="259" w:lineRule="auto"/>
+        <w:t xml:space="preserve">In the Individualism dimension Poland scored quite high, meaning that they care about themselves and the closest family. In such society offence causes a loss in self-esteem and guilt. The promotions and hiring </w:t>
+      </w:r>
+      <w:r>
         <w:rPr>
           <w:rFonts w:eastAsiaTheme="majorEastAsia"/>
           <w:bCs/>
@@ -4827,7 +4536,8 @@
           <w:szCs w:val="28"/>
           <w:lang w:val="en-US"/>
         </w:rPr>
-      </w:pPr>
+        <w:t>are</w:t>
+      </w:r>
       <w:r>
         <w:rPr>
           <w:rFonts w:eastAsiaTheme="majorEastAsia"/>
@@ -4836,9 +4546,12 @@
           <w:szCs w:val="28"/>
           <w:lang w:val="en-US"/>
         </w:rPr>
-        <w:t xml:space="preserve">In the Individualism dimension Poland scored quite high, meaning that they care about themselves and the closest family. In such society offence causes a loss in self-esteem and guilt. The promotions and hiring </w:t>
-      </w:r>
-      <w:r>
+        <w:t xml:space="preserve"> based not on the relationship but on merit.</w:t>
+      </w:r>
+    </w:p>
+    <w:p>
+      <w:pPr>
+        <w:spacing w:after="160" w:line="259" w:lineRule="auto"/>
         <w:rPr>
           <w:rFonts w:eastAsiaTheme="majorEastAsia"/>
           <w:bCs/>
@@ -4846,8 +4559,7 @@
           <w:szCs w:val="28"/>
           <w:lang w:val="en-US"/>
         </w:rPr>
-        <w:t>are</w:t>
-      </w:r>
+      </w:pPr>
       <w:r>
         <w:rPr>
           <w:rFonts w:eastAsiaTheme="majorEastAsia"/>
@@ -4856,12 +4568,9 @@
           <w:szCs w:val="28"/>
           <w:lang w:val="en-US"/>
         </w:rPr>
-        <w:t xml:space="preserve"> based not on the relationship but on merit.</w:t>
-      </w:r>
-    </w:p>
-    <w:p>
-      <w:pPr>
-        <w:spacing w:after="160" w:line="259" w:lineRule="auto"/>
+        <w:t>Poland is considered a Masculine society. That means that</w:t>
+      </w:r>
+      <w:r>
         <w:rPr>
           <w:rFonts w:eastAsiaTheme="majorEastAsia"/>
           <w:bCs/>
@@ -4869,48 +4578,7 @@
           <w:szCs w:val="28"/>
           <w:lang w:val="en-US"/>
         </w:rPr>
-      </w:pPr>
-      <w:r>
-        <w:rPr>
-          <w:rFonts w:eastAsiaTheme="majorEastAsia"/>
-          <w:bCs/>
-          <w:spacing w:val="20"/>
-          <w:szCs w:val="28"/>
-          <w:lang w:val="en-US"/>
-        </w:rPr>
-        <w:t>Poland is considered a Masculine society. That means that</w:t>
-      </w:r>
-      <w:r>
-        <w:rPr>
-          <w:rFonts w:eastAsiaTheme="majorEastAsia"/>
-          <w:bCs/>
-          <w:spacing w:val="20"/>
-          <w:szCs w:val="28"/>
-          <w:lang w:val="en-US"/>
-        </w:rPr>
-        <w:t xml:space="preserve"> people “live </w:t>
-      </w:r>
-      <w:proofErr w:type="gramStart"/>
-      <w:r>
-        <w:rPr>
-          <w:rFonts w:eastAsiaTheme="majorEastAsia"/>
-          <w:bCs/>
-          <w:spacing w:val="20"/>
-          <w:szCs w:val="28"/>
-          <w:lang w:val="en-US"/>
-        </w:rPr>
-        <w:t>in order to</w:t>
-      </w:r>
-      <w:proofErr w:type="gramEnd"/>
-      <w:r>
-        <w:rPr>
-          <w:rFonts w:eastAsiaTheme="majorEastAsia"/>
-          <w:bCs/>
-          <w:spacing w:val="20"/>
-          <w:szCs w:val="28"/>
-          <w:lang w:val="en-US"/>
-        </w:rPr>
-        <w:t xml:space="preserve"> work”. The conflicts are settled by fighting them out.</w:t>
+        <w:t xml:space="preserve"> people “live in order to work”. The conflicts are settled by fighting them out.</w:t>
       </w:r>
     </w:p>
     <w:p>
@@ -4921,7 +4589,7 @@
           <w:lang w:val="en-US"/>
         </w:rPr>
       </w:pPr>
-      <w:bookmarkStart w:id="7" w:name="_Toc532720249"/>
+      <w:bookmarkStart w:id="6" w:name="_Toc532720249"/>
       <w:r>
         <w:rPr>
           <w:spacing w:val="20"/>
@@ -4929,7 +4597,7 @@
         </w:rPr>
         <w:t>The Group</w:t>
       </w:r>
-      <w:bookmarkEnd w:id="7"/>
+      <w:bookmarkEnd w:id="6"/>
     </w:p>
     <w:p>
       <w:pPr>
@@ -5186,23 +4854,7 @@
           <w:spacing w:val="20"/>
           <w:lang w:val="en-US"/>
         </w:rPr>
-        <w:t>Claudiu – Co-</w:t>
-      </w:r>
-      <w:proofErr w:type="spellStart"/>
-      <w:r>
-        <w:rPr>
-          <w:spacing w:val="20"/>
-          <w:lang w:val="en-US"/>
-        </w:rPr>
-        <w:t>ordinator</w:t>
-      </w:r>
-      <w:proofErr w:type="spellEnd"/>
-      <w:r>
-        <w:rPr>
-          <w:spacing w:val="20"/>
-          <w:lang w:val="en-US"/>
-        </w:rPr>
-        <w:t>)</w:t>
+        <w:t>Claudiu – Co-ordinator)</w:t>
       </w:r>
     </w:p>
     <w:p>
@@ -5319,51 +4971,7 @@
           <w:szCs w:val="28"/>
           <w:lang w:val="en-US"/>
         </w:rPr>
-        <w:t xml:space="preserve">work together was very </w:t>
-      </w:r>
-      <w:proofErr w:type="gramStart"/>
-      <w:r>
-        <w:rPr>
-          <w:rFonts w:eastAsiaTheme="majorEastAsia"/>
-          <w:bCs/>
-          <w:spacing w:val="20"/>
-          <w:szCs w:val="28"/>
-          <w:lang w:val="en-US"/>
-        </w:rPr>
-        <w:t>pleasant</w:t>
-      </w:r>
-      <w:proofErr w:type="gramEnd"/>
-      <w:r>
-        <w:rPr>
-          <w:rFonts w:eastAsiaTheme="majorEastAsia"/>
-          <w:bCs/>
-          <w:spacing w:val="20"/>
-          <w:szCs w:val="28"/>
-          <w:lang w:val="en-US"/>
-        </w:rPr>
-        <w:t xml:space="preserve"> and everyone had an important role to play. That caused our group to have a </w:t>
-      </w:r>
-      <w:proofErr w:type="gramStart"/>
-      <w:r>
-        <w:rPr>
-          <w:rFonts w:eastAsiaTheme="majorEastAsia"/>
-          <w:bCs/>
-          <w:spacing w:val="20"/>
-          <w:szCs w:val="28"/>
-          <w:lang w:val="en-US"/>
-        </w:rPr>
-        <w:t>high performance</w:t>
-      </w:r>
-      <w:proofErr w:type="gramEnd"/>
-      <w:r>
-        <w:rPr>
-          <w:rFonts w:eastAsiaTheme="majorEastAsia"/>
-          <w:bCs/>
-          <w:spacing w:val="20"/>
-          <w:szCs w:val="28"/>
-          <w:lang w:val="en-US"/>
-        </w:rPr>
-        <w:t xml:space="preserve"> rate.</w:t>
+        <w:t>work together was very pleasant and everyone had an important role to play. That caused our group to have a high performance rate.</w:t>
       </w:r>
     </w:p>
     <w:p>
@@ -5374,7 +4982,7 @@
           <w:lang w:val="en-US"/>
         </w:rPr>
       </w:pPr>
-      <w:bookmarkStart w:id="8" w:name="_Toc532720250"/>
+      <w:bookmarkStart w:id="7" w:name="_Toc532720250"/>
       <w:r>
         <w:rPr>
           <w:spacing w:val="20"/>
@@ -5382,7 +4990,7 @@
         </w:rPr>
         <w:t>Project Initiation</w:t>
       </w:r>
-      <w:bookmarkEnd w:id="8"/>
+      <w:bookmarkEnd w:id="7"/>
     </w:p>
     <w:p>
       <w:pPr>
@@ -5584,37 +5192,12 @@
           <w:lang w:val="en-US"/>
         </w:rPr>
       </w:pPr>
-      <w:proofErr w:type="gramStart"/>
-      <w:r>
-        <w:rPr>
-          <w:spacing w:val="20"/>
-          <w:lang w:val="en-US"/>
-        </w:rPr>
-        <w:t>All of</w:t>
-      </w:r>
-      <w:proofErr w:type="gramEnd"/>
-      <w:r>
-        <w:rPr>
-          <w:spacing w:val="20"/>
-          <w:lang w:val="en-US"/>
-        </w:rPr>
-        <w:t xml:space="preserve"> our meetings were held at the university. There was a possibility of having meetings through the internet, but there was no need for that. Setting the meetings was quite challenging. Because </w:t>
-      </w:r>
-      <w:proofErr w:type="gramStart"/>
-      <w:r>
-        <w:rPr>
-          <w:spacing w:val="20"/>
-          <w:lang w:val="en-US"/>
-        </w:rPr>
-        <w:t>all of</w:t>
-      </w:r>
-      <w:proofErr w:type="gramEnd"/>
-      <w:r>
-        <w:rPr>
-          <w:spacing w:val="20"/>
-          <w:lang w:val="en-US"/>
-        </w:rPr>
-        <w:t xml:space="preserve"> the members </w:t>
+      <w:r>
+        <w:rPr>
+          <w:spacing w:val="20"/>
+          <w:lang w:val="en-US"/>
+        </w:rPr>
+        <w:t xml:space="preserve">All of our meetings were held at the university. There was a possibility of having meetings through the internet, but there was no need for that. Setting the meetings was quite challenging. Because all of the members </w:t>
       </w:r>
       <w:r>
         <w:rPr>
@@ -5686,86 +5269,22 @@
           <w:spacing w:val="20"/>
           <w:lang w:val="en-US"/>
         </w:rPr>
-        <w:t xml:space="preserve">of the semester the supervisors explained us what requirements they expect our project to fulfil. We could pick a case that was to our liking. We discussed three different ideas, such as a flight booking system, hotel booking system and a cinema system. After a voting, </w:t>
-      </w:r>
-      <w:proofErr w:type="gramStart"/>
-      <w:r>
-        <w:rPr>
-          <w:spacing w:val="20"/>
-          <w:lang w:val="en-US"/>
-        </w:rPr>
-        <w:t>the majority of</w:t>
-      </w:r>
-      <w:proofErr w:type="gramEnd"/>
-      <w:r>
-        <w:rPr>
-          <w:spacing w:val="20"/>
-          <w:lang w:val="en-US"/>
-        </w:rPr>
-        <w:t xml:space="preserve"> our team voted for a cinema system, which we proceeded to work with.</w:t>
-      </w:r>
-    </w:p>
-    <w:p>
-      <w:pPr>
-        <w:rPr>
-          <w:spacing w:val="20"/>
-          <w:lang w:val="en-US"/>
-        </w:rPr>
-      </w:pPr>
-      <w:r>
-        <w:rPr>
-          <w:spacing w:val="20"/>
-          <w:lang w:val="en-US"/>
-        </w:rPr>
-        <w:t xml:space="preserve">On order to organize our work in the best possible way we decided to use UP and SCRUM framework. We picked a SCRUM master and a product owner </w:t>
-      </w:r>
-      <w:proofErr w:type="gramStart"/>
-      <w:r>
-        <w:rPr>
-          <w:spacing w:val="20"/>
-          <w:lang w:val="en-US"/>
-        </w:rPr>
-        <w:t>in order to</w:t>
-      </w:r>
-      <w:proofErr w:type="gramEnd"/>
-      <w:r>
-        <w:rPr>
-          <w:spacing w:val="20"/>
-          <w:lang w:val="en-US"/>
-        </w:rPr>
-        <w:t xml:space="preserve"> respect all required roles of a SCRUM team. </w:t>
-      </w:r>
-      <w:proofErr w:type="spellStart"/>
-      <w:r>
-        <w:rPr>
-          <w:spacing w:val="20"/>
-          <w:lang w:val="en-US"/>
-        </w:rPr>
-        <w:t>Claudu</w:t>
-      </w:r>
-      <w:proofErr w:type="spellEnd"/>
-      <w:r>
-        <w:rPr>
-          <w:spacing w:val="20"/>
-          <w:lang w:val="en-US"/>
-        </w:rPr>
-        <w:t xml:space="preserve"> Rediu was the SCRUM master and Dominika Kubicz the product owner. The rest of the group members (Andrei, Stefan, Nikita) were the team. Through the duration of the project we had the appropriate meetings such as retrospective, planning, review and </w:t>
-      </w:r>
-      <w:proofErr w:type="gramStart"/>
-      <w:r>
-        <w:rPr>
-          <w:spacing w:val="20"/>
-          <w:lang w:val="en-US"/>
-        </w:rPr>
-        <w:t>a daily SCRUM meetings</w:t>
-      </w:r>
-      <w:proofErr w:type="gramEnd"/>
-      <w:r>
-        <w:rPr>
-          <w:spacing w:val="20"/>
-          <w:lang w:val="en-US"/>
-        </w:rPr>
-        <w:t xml:space="preserve"> during every sprint iteration. </w:t>
+        <w:t>of the semester the supervisors explained us what requirements they expect our project to fulfil. We could pick a case that was to our liking. We discussed three different ideas, such as a flight booking system, hotel booking system and a cinema system. After a voting, the majority of our team voted for a cinema system, which we proceeded to work with.</w:t>
+      </w:r>
+    </w:p>
+    <w:p>
+      <w:pPr>
+        <w:rPr>
+          <w:spacing w:val="20"/>
+          <w:lang w:val="en-US"/>
+        </w:rPr>
+      </w:pPr>
+      <w:r>
+        <w:rPr>
+          <w:spacing w:val="20"/>
+          <w:lang w:val="en-US"/>
+        </w:rPr>
+        <w:t xml:space="preserve">On order to organize our work in the best possible way we decided to use UP and SCRUM framework. We picked a SCRUM master and a product owner in order to respect all required roles of a SCRUM team. Claudu Rediu was the SCRUM master and Dominika Kubicz the product owner. The rest of the group members (Andrei, Stefan, Nikita) were the team. Through the duration of the project we had the appropriate meetings such as retrospective, planning, review and a daily SCRUM meetings during every sprint iteration. </w:t>
       </w:r>
     </w:p>
     <w:p>
@@ -5776,7 +5295,7 @@
           <w:lang w:val="en-US"/>
         </w:rPr>
       </w:pPr>
-      <w:bookmarkStart w:id="9" w:name="_Toc532720251"/>
+      <w:bookmarkStart w:id="8" w:name="_Toc532720251"/>
       <w:r>
         <w:rPr>
           <w:spacing w:val="20"/>
@@ -5784,7 +5303,7 @@
         </w:rPr>
         <w:t>Project Description</w:t>
       </w:r>
-      <w:bookmarkEnd w:id="9"/>
+      <w:bookmarkEnd w:id="8"/>
     </w:p>
     <w:p>
       <w:pPr>
@@ -5816,21 +5335,12 @@
           <w:szCs w:val="22"/>
         </w:rPr>
       </w:pPr>
-      <w:proofErr w:type="gramStart"/>
-      <w:r>
-        <w:rPr>
-          <w:spacing w:val="20"/>
-          <w:lang w:val="en-US"/>
-        </w:rPr>
-        <w:t>First</w:t>
-      </w:r>
-      <w:proofErr w:type="gramEnd"/>
-      <w:r>
-        <w:rPr>
-          <w:spacing w:val="20"/>
-          <w:lang w:val="en-US"/>
-        </w:rPr>
-        <w:t xml:space="preserve"> we formulated the background description. We used reliable sources to support our project, so the readers were convinced of the </w:t>
+      <w:r>
+        <w:rPr>
+          <w:spacing w:val="20"/>
+          <w:lang w:val="en-US"/>
+        </w:rPr>
+        <w:t xml:space="preserve">First we formulated the background description. We used reliable sources to support our project, so the readers were convinced of the </w:t>
       </w:r>
       <w:r>
         <w:rPr>
@@ -5980,23 +5490,7 @@
           <w:spacing w:val="20"/>
           <w:szCs w:val="22"/>
         </w:rPr>
-        <w:t xml:space="preserve"> some previous </w:t>
-      </w:r>
-      <w:proofErr w:type="gramStart"/>
-      <w:r>
-        <w:rPr>
-          <w:spacing w:val="20"/>
-          <w:szCs w:val="22"/>
-        </w:rPr>
-        <w:t>experience</w:t>
-      </w:r>
-      <w:proofErr w:type="gramEnd"/>
-      <w:r>
-        <w:rPr>
-          <w:spacing w:val="20"/>
-          <w:szCs w:val="22"/>
-        </w:rPr>
-        <w:t xml:space="preserve"> we were able to stand up to the challenge and do our best to properly </w:t>
+        <w:t xml:space="preserve"> some previous experience we were able to stand up to the challenge and do our best to properly </w:t>
       </w:r>
       <w:r>
         <w:rPr>
@@ -6035,7 +5529,7 @@
           <w:lang w:val="en-US"/>
         </w:rPr>
       </w:pPr>
-      <w:bookmarkStart w:id="10" w:name="_Toc532720252"/>
+      <w:bookmarkStart w:id="9" w:name="_Toc532720252"/>
       <w:r>
         <w:rPr>
           <w:spacing w:val="20"/>
@@ -6044,7 +5538,7 @@
         <w:lastRenderedPageBreak/>
         <w:t>Project Execution</w:t>
       </w:r>
-      <w:bookmarkEnd w:id="10"/>
+      <w:bookmarkEnd w:id="9"/>
     </w:p>
     <w:p>
       <w:pPr>
@@ -7059,21 +6553,7 @@
         <w:rPr>
           <w:szCs w:val="22"/>
         </w:rPr>
-        <w:t xml:space="preserve">The way we planned our schedules worked properly to satisfy both personal and professional. Work pace and focus were </w:t>
-      </w:r>
-      <w:proofErr w:type="spellStart"/>
-      <w:r>
-        <w:rPr>
-          <w:szCs w:val="22"/>
-        </w:rPr>
-        <w:t>centered</w:t>
-      </w:r>
-      <w:proofErr w:type="spellEnd"/>
-      <w:r>
-        <w:rPr>
-          <w:szCs w:val="22"/>
-        </w:rPr>
-        <w:t xml:space="preserve"> on the work, but communication got heated because of arguments. They were solved but could’ve been avoided by a bit more tact. In future meetings situations like these will be dealt with a better approach.</w:t>
+        <w:t>The way we planned our schedules worked properly to satisfy both personal and professional. Work pace and focus were centered on the work, but communication got heated because of arguments. They were solved but could’ve been avoided by a bit more tact. In future meetings situations like these will be dealt with a better approach.</w:t>
       </w:r>
     </w:p>
     <w:p>
@@ -7350,21 +6830,7 @@
         <w:rPr>
           <w:szCs w:val="22"/>
         </w:rPr>
-        <w:t xml:space="preserve">The focus was designing the proof of concept. The common agreement was to work on the first component and have it working as intended, </w:t>
-      </w:r>
-      <w:proofErr w:type="gramStart"/>
-      <w:r>
-        <w:rPr>
-          <w:szCs w:val="22"/>
-        </w:rPr>
-        <w:t>in order to</w:t>
-      </w:r>
-      <w:proofErr w:type="gramEnd"/>
-      <w:r>
-        <w:rPr>
-          <w:szCs w:val="22"/>
-        </w:rPr>
-        <w:t xml:space="preserve"> demonstrate the feasibility of our system. The construction of the system also started with this sprint</w:t>
+        <w:t>The focus was designing the proof of concept. The common agreement was to work on the first component and have it working as intended, in order to demonstrate the feasibility of our system. The construction of the system also started with this sprint</w:t>
       </w:r>
     </w:p>
     <w:p>
@@ -8087,21 +7553,7 @@
         <w:rPr>
           <w:szCs w:val="22"/>
         </w:rPr>
-        <w:t xml:space="preserve">Comparing it to previous sprints, the vision for the final product became more defined. The pace should be improved as the number of sprints until the hand in are decreasing. The problem of members not communicating when in doubt started to become less of an issue. Use of tools like </w:t>
-      </w:r>
-      <w:proofErr w:type="spellStart"/>
-      <w:r>
-        <w:rPr>
-          <w:szCs w:val="22"/>
-        </w:rPr>
-        <w:t>Github</w:t>
-      </w:r>
-      <w:proofErr w:type="spellEnd"/>
-      <w:r>
-        <w:rPr>
-          <w:szCs w:val="22"/>
-        </w:rPr>
-        <w:t xml:space="preserve"> and Trello has improved.</w:t>
+        <w:t>Comparing it to previous sprints, the vision for the final product became more defined. The pace should be improved as the number of sprints until the hand in are decreasing. The problem of members not communicating when in doubt started to become less of an issue. Use of tools like Github and Trello has improved.</w:t>
       </w:r>
     </w:p>
     <w:p>
@@ -8487,21 +7939,7 @@
         <w:rPr>
           <w:szCs w:val="22"/>
         </w:rPr>
-        <w:t xml:space="preserve">In comparison with other sprints, there hasn’t been much done in the way of code. The focus is slowly shifting towards documentation in the closing sprints. Two more sprints should be more than enough to </w:t>
-      </w:r>
-      <w:proofErr w:type="spellStart"/>
-      <w:r>
-        <w:rPr>
-          <w:szCs w:val="22"/>
-        </w:rPr>
-        <w:t>fulfill</w:t>
-      </w:r>
-      <w:proofErr w:type="spellEnd"/>
-      <w:r>
-        <w:rPr>
-          <w:szCs w:val="22"/>
-        </w:rPr>
-        <w:t xml:space="preserve"> the requirements.</w:t>
+        <w:t>In comparison with other sprints, there hasn’t been much done in the way of code. The focus is slowly shifting towards documentation in the closing sprints. Two more sprints should be more than enough to fulfill the requirements.</w:t>
       </w:r>
     </w:p>
     <w:p>
@@ -9705,72 +9143,30 @@
     <w:p/>
     <w:p>
       <w:r>
-        <w:t>This is some branches inside the project looked around the 13</w:t>
-      </w:r>
-      <w:r>
-        <w:rPr>
-          <w:vertAlign w:val="superscript"/>
-        </w:rPr>
-        <w:t>th</w:t>
-      </w:r>
-      <w:r>
-        <w:t>-14</w:t>
-      </w:r>
-      <w:r>
-        <w:rPr>
-          <w:vertAlign w:val="superscript"/>
-        </w:rPr>
-        <w:t>th</w:t>
-      </w:r>
-      <w:r>
-        <w:t xml:space="preserve"> of December. They helped in the management of the source code and introduction of bug fixes.</w:t>
-      </w:r>
-    </w:p>
-    <w:p/>
-    <w:p>
-      <w:pPr>
-        <w:pStyle w:val="Heading3"/>
-      </w:pPr>
-      <w:r>
-        <w:t>Swagger</w:t>
-      </w:r>
-    </w:p>
-    <w:p/>
-    <w:p>
-      <w:r>
-        <w:t xml:space="preserve">Swagger is a tool that helps in designing, building, documenting, testing and standardizing an API. In the context of this project, it was used to document the API. </w:t>
-      </w:r>
-    </w:p>
-    <w:p>
-      <w:pPr>
         <w:rPr>
           <w:noProof/>
         </w:rPr>
-      </w:pPr>
-      <w:r>
-        <w:t>As soon as the API is started, the documentation can be checked through accessing a certain link(</w:t>
-      </w:r>
-      <w:r>
-        <w:t>https://localhost:5003/swa</w:t>
-      </w:r>
-      <w:r>
-        <w:t>gger/index.html)</w:t>
-      </w:r>
-      <w:r>
-        <w:rPr>
-          <w:noProof/>
-        </w:rPr>
-        <w:t xml:space="preserve"> </w:t>
-      </w:r>
-      <w:r>
-        <w:rPr>
-          <w:noProof/>
-        </w:rPr>
         <w:drawing>
-          <wp:inline distT="0" distB="0" distL="0" distR="0" wp14:anchorId="5D36FD46" wp14:editId="219F4E5B">
-            <wp:extent cx="5943600" cy="1918335"/>
-            <wp:effectExtent l="0" t="0" r="0" b="5715"/>
-            <wp:docPr id="13" name="Picture 13"/>
+          <wp:anchor distT="0" distB="0" distL="114300" distR="114300" simplePos="0" relativeHeight="251667456" behindDoc="0" locked="0" layoutInCell="1" allowOverlap="1" wp14:anchorId="45AC994F" wp14:editId="0EDDA17B">
+            <wp:simplePos x="0" y="0"/>
+            <wp:positionH relativeFrom="margin">
+              <wp:posOffset>-910590</wp:posOffset>
+            </wp:positionH>
+            <wp:positionV relativeFrom="paragraph">
+              <wp:posOffset>440055</wp:posOffset>
+            </wp:positionV>
+            <wp:extent cx="7145020" cy="3928110"/>
+            <wp:effectExtent l="0" t="0" r="0" b="0"/>
+            <wp:wrapThrough wrapText="bothSides">
+              <wp:wrapPolygon edited="0">
+                <wp:start x="0" y="0"/>
+                <wp:lineTo x="0" y="21474"/>
+                <wp:lineTo x="21539" y="21474"/>
+                <wp:lineTo x="21539" y="0"/>
+                <wp:lineTo x="0" y="0"/>
+              </wp:wrapPolygon>
+            </wp:wrapThrough>
+            <wp:docPr id="16" name="Picture 16"/>
             <wp:cNvGraphicFramePr>
               <a:graphicFrameLocks xmlns:a="http://schemas.openxmlformats.org/drawingml/2006/main" noChangeAspect="1"/>
             </wp:cNvGraphicFramePr>
@@ -9778,30 +9174,93 @@
               <a:graphicData uri="http://schemas.openxmlformats.org/drawingml/2006/picture">
                 <pic:pic xmlns:pic="http://schemas.openxmlformats.org/drawingml/2006/picture">
                   <pic:nvPicPr>
-                    <pic:cNvPr id="1" name=""/>
-                    <pic:cNvPicPr/>
+                    <pic:cNvPr id="0" name="Picture 1"/>
+                    <pic:cNvPicPr>
+                      <a:picLocks noChangeAspect="1" noChangeArrowheads="1"/>
+                    </pic:cNvPicPr>
                   </pic:nvPicPr>
                   <pic:blipFill>
-                    <a:blip r:embed="rId24"/>
+                    <a:blip r:embed="rId24">
+                      <a:extLst>
+                        <a:ext uri="{28A0092B-C50C-407E-A947-70E740481C1C}">
+                          <a14:useLocalDpi xmlns:a14="http://schemas.microsoft.com/office/drawing/2010/main" val="0"/>
+                        </a:ext>
+                      </a:extLst>
+                    </a:blip>
+                    <a:srcRect/>
                     <a:stretch>
                       <a:fillRect/>
                     </a:stretch>
                   </pic:blipFill>
-                  <pic:spPr>
+                  <pic:spPr bwMode="auto">
                     <a:xfrm>
                       <a:off x="0" y="0"/>
-                      <a:ext cx="5943600" cy="1918335"/>
+                      <a:ext cx="7145020" cy="3928110"/>
                     </a:xfrm>
                     <a:prstGeom prst="rect">
                       <a:avLst/>
                     </a:prstGeom>
+                    <a:noFill/>
+                    <a:ln>
+                      <a:noFill/>
+                    </a:ln>
                   </pic:spPr>
                 </pic:pic>
               </a:graphicData>
             </a:graphic>
-          </wp:inline>
+            <wp14:sizeRelH relativeFrom="margin">
+              <wp14:pctWidth>0</wp14:pctWidth>
+            </wp14:sizeRelH>
+            <wp14:sizeRelV relativeFrom="margin">
+              <wp14:pctHeight>0</wp14:pctHeight>
+            </wp14:sizeRelV>
+          </wp:anchor>
         </w:drawing>
       </w:r>
+      <w:r>
+        <w:t>This is some branches inside the project looked around the 13</w:t>
+      </w:r>
+      <w:r>
+        <w:rPr>
+          <w:vertAlign w:val="superscript"/>
+        </w:rPr>
+        <w:t>th</w:t>
+      </w:r>
+      <w:r>
+        <w:t>-14</w:t>
+      </w:r>
+      <w:r>
+        <w:rPr>
+          <w:vertAlign w:val="superscript"/>
+        </w:rPr>
+        <w:t>th</w:t>
+      </w:r>
+      <w:r>
+        <w:t xml:space="preserve"> of December. They helped in the management of the source code and introduction of bug fixes.</w:t>
+      </w:r>
+    </w:p>
+    <w:p>
+      <w:r>
+        <w:t>GitHub was also used to provide each other with feedback and means of improving our work.</w:t>
+      </w:r>
+      <w:bookmarkStart w:id="10" w:name="_GoBack"/>
+      <w:bookmarkEnd w:id="10"/>
+    </w:p>
+    <w:p/>
+    <w:p>
+      <w:pPr>
+        <w:pStyle w:val="Heading3"/>
+      </w:pPr>
+      <w:r>
+        <w:lastRenderedPageBreak/>
+        <w:t>Swagger</w:t>
+      </w:r>
+    </w:p>
+    <w:p/>
+    <w:p>
+      <w:r>
+        <w:t xml:space="preserve">Swagger is a tool that helps in designing, building, documenting, testing and standardizing an API. In the context of this project, it was used to document the API. </w:t>
+      </w:r>
     </w:p>
     <w:p>
       <w:pPr>
@@ -9810,62 +9269,29 @@
         </w:rPr>
       </w:pPr>
       <w:r>
+        <w:t>As soon as the API is started, the documentation can be checked through accessing a certain link(</w:t>
+      </w:r>
+      <w:r>
+        <w:t>https://localhost:5003/swa</w:t>
+      </w:r>
+      <w:r>
+        <w:t>gger/index.html)</w:t>
+      </w:r>
+      <w:r>
         <w:rPr>
           <w:noProof/>
         </w:rPr>
-        <w:t>The actions that can be performed on the API are docu</w:t>
+        <w:t xml:space="preserve"> </w:t>
       </w:r>
       <w:r>
         <w:rPr>
           <w:noProof/>
         </w:rPr>
-        <w:t>mented together with the Models.</w:t>
-      </w:r>
-      <w:r>
-        <w:rPr>
-          <w:noProof/>
-        </w:rPr>
-        <w:br w:type="page"/>
-      </w:r>
-    </w:p>
-    <w:p>
-      <w:pPr>
-        <w:pStyle w:val="Heading2"/>
-        <w:rPr>
-          <w:noProof/>
-        </w:rPr>
-      </w:pPr>
-      <w:r>
-        <w:rPr>
-          <w:noProof/>
-        </w:rPr>
-        <w:lastRenderedPageBreak/>
-        <w:t>Treelo</w:t>
-      </w:r>
-    </w:p>
-    <w:p>
-      <w:pPr>
-        <w:rPr>
-          <w:rStyle w:val="js-about-item-abstr"/>
-        </w:rPr>
-      </w:pPr>
-      <w:r>
-        <w:rPr>
-          <w:rStyle w:val="js-about-item-abstr"/>
-        </w:rPr>
-        <w:t>Trello is project management tool based on the web. It was used to organize the tasks in the team and as a reminder that the tasks need to be done in tine.</w:t>
-      </w:r>
-    </w:p>
-    <w:p>
-      <w:r>
-        <w:rPr>
-          <w:noProof/>
-        </w:rPr>
         <w:drawing>
-          <wp:inline distT="0" distB="0" distL="0" distR="0" wp14:anchorId="2E00D31F" wp14:editId="47C9D337">
-            <wp:extent cx="5400040" cy="3376295"/>
-            <wp:effectExtent l="0" t="0" r="0" b="0"/>
-            <wp:docPr id="14" name="Picture 14"/>
+          <wp:inline distT="0" distB="0" distL="0" distR="0" wp14:anchorId="5D36FD46" wp14:editId="219F4E5B">
+            <wp:extent cx="5943600" cy="1918335"/>
+            <wp:effectExtent l="0" t="0" r="0" b="5715"/>
+            <wp:docPr id="13" name="Picture 13"/>
             <wp:cNvGraphicFramePr>
               <a:graphicFrameLocks xmlns:a="http://schemas.openxmlformats.org/drawingml/2006/main" noChangeAspect="1"/>
             </wp:cNvGraphicFramePr>
@@ -9885,6 +9311,101 @@
                   <pic:spPr>
                     <a:xfrm>
                       <a:off x="0" y="0"/>
+                      <a:ext cx="5943600" cy="1918335"/>
+                    </a:xfrm>
+                    <a:prstGeom prst="rect">
+                      <a:avLst/>
+                    </a:prstGeom>
+                  </pic:spPr>
+                </pic:pic>
+              </a:graphicData>
+            </a:graphic>
+          </wp:inline>
+        </w:drawing>
+      </w:r>
+    </w:p>
+    <w:p>
+      <w:pPr>
+        <w:rPr>
+          <w:noProof/>
+        </w:rPr>
+      </w:pPr>
+      <w:r>
+        <w:rPr>
+          <w:noProof/>
+        </w:rPr>
+        <w:t>The actions that can be performed on the API are docu</w:t>
+      </w:r>
+      <w:r>
+        <w:rPr>
+          <w:noProof/>
+        </w:rPr>
+        <w:t>mented together with the Models.</w:t>
+      </w:r>
+      <w:r>
+        <w:rPr>
+          <w:noProof/>
+        </w:rPr>
+        <w:br w:type="page"/>
+      </w:r>
+    </w:p>
+    <w:p>
+      <w:pPr>
+        <w:pStyle w:val="Heading2"/>
+        <w:rPr>
+          <w:noProof/>
+        </w:rPr>
+      </w:pPr>
+      <w:r>
+        <w:rPr>
+          <w:noProof/>
+        </w:rPr>
+        <w:lastRenderedPageBreak/>
+        <w:t>Treelo</w:t>
+      </w:r>
+    </w:p>
+    <w:p>
+      <w:pPr>
+        <w:rPr>
+          <w:rStyle w:val="js-about-item-abstr"/>
+        </w:rPr>
+      </w:pPr>
+      <w:r>
+        <w:rPr>
+          <w:rStyle w:val="js-about-item-abstr"/>
+        </w:rPr>
+        <w:t>Trello is project management tool based on the web. It was used to organize the tasks in the team and as a reminder that the tasks need to be done in tine.</w:t>
+      </w:r>
+    </w:p>
+    <w:p>
+      <w:r>
+        <w:rPr>
+          <w:noProof/>
+        </w:rPr>
+        <w:drawing>
+          <wp:inline distT="0" distB="0" distL="0" distR="0" wp14:anchorId="2E00D31F" wp14:editId="47C9D337">
+            <wp:extent cx="5400040" cy="3376295"/>
+            <wp:effectExtent l="0" t="0" r="0" b="0"/>
+            <wp:docPr id="14" name="Picture 14"/>
+            <wp:cNvGraphicFramePr>
+              <a:graphicFrameLocks xmlns:a="http://schemas.openxmlformats.org/drawingml/2006/main" noChangeAspect="1"/>
+            </wp:cNvGraphicFramePr>
+            <a:graphic xmlns:a="http://schemas.openxmlformats.org/drawingml/2006/main">
+              <a:graphicData uri="http://schemas.openxmlformats.org/drawingml/2006/picture">
+                <pic:pic xmlns:pic="http://schemas.openxmlformats.org/drawingml/2006/picture">
+                  <pic:nvPicPr>
+                    <pic:cNvPr id="1" name=""/>
+                    <pic:cNvPicPr/>
+                  </pic:nvPicPr>
+                  <pic:blipFill>
+                    <a:blip r:embed="rId26"/>
+                    <a:stretch>
+                      <a:fillRect/>
+                    </a:stretch>
+                  </pic:blipFill>
+                  <pic:spPr>
+                    <a:xfrm>
+                      <a:off x="0" y="0"/>
                       <a:ext cx="5400040" cy="3376295"/>
                     </a:xfrm>
                     <a:prstGeom prst="rect">
@@ -9987,18 +9508,48 @@
           <w:spacing w:val="20"/>
           <w:lang w:val="en-US"/>
         </w:rPr>
-        <w:t xml:space="preserve">Nikita </w:t>
-      </w:r>
-      <w:proofErr w:type="spellStart"/>
+        <w:t>Nikita Roskovs</w:t>
+      </w:r>
+      <w:r>
+        <w:rPr>
+          <w:spacing w:val="20"/>
+          <w:lang w:val="en-US"/>
+        </w:rPr>
+        <w:t xml:space="preserve"> </w:t>
+      </w:r>
+    </w:p>
+    <w:p>
+      <w:pPr>
+        <w:spacing w:after="160" w:line="256" w:lineRule="auto"/>
+        <w:rPr>
+          <w:spacing w:val="20"/>
+          <w:lang w:val="en-US"/>
+        </w:rPr>
+      </w:pPr>
+      <w:r>
+        <w:rPr>
+          <w:spacing w:val="20"/>
+          <w:lang w:val="en-US"/>
+        </w:rPr>
+        <w:t>//</w:t>
+      </w:r>
+    </w:p>
+    <w:p>
+      <w:pPr>
+        <w:spacing w:after="160" w:line="259" w:lineRule="auto"/>
+        <w:rPr>
+          <w:spacing w:val="20"/>
+          <w:lang w:val="en-US"/>
+        </w:rPr>
+      </w:pPr>
       <w:r>
         <w:rPr>
           <w:b/>
           <w:spacing w:val="20"/>
           <w:lang w:val="en-US"/>
         </w:rPr>
-        <w:t>Roskovs</w:t>
-      </w:r>
-      <w:proofErr w:type="spellEnd"/>
+        <w:t>Dominika Kubicz</w:t>
+      </w:r>
       <w:r>
         <w:rPr>
           <w:spacing w:val="20"/>
@@ -10009,233 +9560,168 @@
     </w:p>
     <w:p>
       <w:pPr>
-        <w:spacing w:after="160" w:line="256" w:lineRule="auto"/>
-        <w:rPr>
-          <w:spacing w:val="20"/>
-          <w:lang w:val="en-US"/>
-        </w:rPr>
-      </w:pPr>
-      <w:r>
-        <w:rPr>
-          <w:spacing w:val="20"/>
-          <w:lang w:val="en-US"/>
-        </w:rPr>
-        <w:t>//</w:t>
-      </w:r>
-    </w:p>
-    <w:p>
-      <w:pPr>
-        <w:spacing w:after="160" w:line="259" w:lineRule="auto"/>
-        <w:rPr>
-          <w:spacing w:val="20"/>
-          <w:lang w:val="en-US"/>
-        </w:rPr>
-      </w:pPr>
-      <w:r>
+        <w:spacing w:after="160"/>
+        <w:rPr>
+          <w:spacing w:val="20"/>
+          <w:lang w:val="en-US"/>
+        </w:rPr>
+      </w:pPr>
+      <w:r>
+        <w:rPr>
+          <w:spacing w:val="20"/>
+          <w:lang w:val="en-US"/>
+        </w:rPr>
+        <w:t>I really liked that my group mates were very helpful. Whenever I needed help with a problem they were keen to help. I also enjoyed that the group work was well organized. Every week we agreed on tasks that have to be done by the next meeting. All members had responsibilities which they scrupulously fulfilled. I really appreciated the fact that whenever I missed a part of the meeting</w:t>
+      </w:r>
+      <w:r>
+        <w:rPr>
+          <w:spacing w:val="20"/>
+          <w:lang w:val="en-US"/>
+        </w:rPr>
+        <w:t>,</w:t>
+      </w:r>
+      <w:r>
+        <w:rPr>
+          <w:spacing w:val="20"/>
+          <w:lang w:val="en-US"/>
+        </w:rPr>
+        <w:t xml:space="preserve"> the group shared with me what was done and what decisions were made. </w:t>
+      </w:r>
+      <w:r>
+        <w:rPr>
+          <w:spacing w:val="20"/>
+          <w:lang w:val="en-US"/>
+        </w:rPr>
+        <w:t>Other pros were</w:t>
+      </w:r>
+      <w:r>
+        <w:rPr>
+          <w:spacing w:val="20"/>
+          <w:lang w:val="en-US"/>
+        </w:rPr>
+        <w:t xml:space="preserve"> </w:t>
+      </w:r>
+      <w:r>
+        <w:rPr>
+          <w:spacing w:val="20"/>
+          <w:lang w:val="en-US"/>
+        </w:rPr>
+        <w:t>the numerous</w:t>
+      </w:r>
+      <w:r>
+        <w:rPr>
+          <w:spacing w:val="20"/>
+          <w:lang w:val="en-US"/>
+        </w:rPr>
+        <w:t xml:space="preserve"> discussions during the meeting. The team had a lot of ideas and they were always discussed so we could pick the best one.</w:t>
+      </w:r>
+    </w:p>
+    <w:p>
+      <w:pPr>
+        <w:spacing w:after="160"/>
+        <w:rPr>
+          <w:spacing w:val="20"/>
+          <w:lang w:val="en-US"/>
+        </w:rPr>
+      </w:pPr>
+      <w:r>
+        <w:rPr>
+          <w:spacing w:val="20"/>
+          <w:lang w:val="en-US"/>
+        </w:rPr>
+        <w:t>On the other hand</w:t>
+      </w:r>
+      <w:r>
+        <w:rPr>
+          <w:spacing w:val="20"/>
+          <w:lang w:val="en-US"/>
+        </w:rPr>
+        <w:t>,</w:t>
+      </w:r>
+      <w:r>
+        <w:rPr>
+          <w:spacing w:val="20"/>
+          <w:lang w:val="en-US"/>
+        </w:rPr>
+        <w:t xml:space="preserve"> I found some of the discussions pointless. We</w:t>
+      </w:r>
+      <w:r>
+        <w:rPr>
+          <w:spacing w:val="20"/>
+          <w:lang w:val="en-US"/>
+        </w:rPr>
+        <w:t>,</w:t>
+      </w:r>
+      <w:r>
+        <w:rPr>
+          <w:spacing w:val="20"/>
+          <w:lang w:val="en-US"/>
+        </w:rPr>
+        <w:t xml:space="preserve"> sometimes</w:t>
+      </w:r>
+      <w:r>
+        <w:rPr>
+          <w:spacing w:val="20"/>
+          <w:lang w:val="en-US"/>
+        </w:rPr>
+        <w:t>,</w:t>
+      </w:r>
+      <w:r>
+        <w:rPr>
+          <w:spacing w:val="20"/>
+          <w:lang w:val="en-US"/>
+        </w:rPr>
+        <w:t xml:space="preserve"> during the discussion changed the topic and weren’t talking about the important details anymore. </w:t>
+      </w:r>
+      <w:r>
+        <w:rPr>
+          <w:spacing w:val="20"/>
+          <w:lang w:val="en-US"/>
+        </w:rPr>
+        <w:t xml:space="preserve">Also, whenever a meeting was scheduled, very often other members didn’t say if the date fit their schedule and if they will attend the meeting. </w:t>
+      </w:r>
+    </w:p>
+    <w:p>
+      <w:pPr>
+        <w:spacing w:after="160"/>
+        <w:rPr>
+          <w:spacing w:val="20"/>
+          <w:lang w:val="en-US"/>
+        </w:rPr>
+      </w:pPr>
+      <w:r>
+        <w:rPr>
+          <w:spacing w:val="20"/>
+          <w:lang w:val="en-US"/>
+        </w:rPr>
+        <w:t>In conclusion, previous months with my group was enjoyable. The team mates were friendly and helpful. Thanks to them I gained team work skills and learned more about Java and c#.</w:t>
+      </w:r>
+    </w:p>
+    <w:p>
+      <w:pPr>
+        <w:spacing w:after="160"/>
+        <w:rPr>
+          <w:spacing w:val="20"/>
+          <w:lang w:val="en-US"/>
+        </w:rPr>
+      </w:pPr>
+    </w:p>
+    <w:p>
+      <w:pPr>
+        <w:spacing w:after="160"/>
         <w:rPr>
           <w:b/>
           <w:spacing w:val="20"/>
           <w:lang w:val="en-US"/>
         </w:rPr>
-        <w:t>Dominika Kubicz</w:t>
-      </w:r>
-      <w:r>
-        <w:rPr>
-          <w:spacing w:val="20"/>
-          <w:lang w:val="en-US"/>
-        </w:rPr>
-        <w:t xml:space="preserve"> </w:t>
-      </w:r>
-    </w:p>
-    <w:p>
-      <w:pPr>
-        <w:spacing w:after="160"/>
-        <w:rPr>
-          <w:spacing w:val="20"/>
-          <w:lang w:val="en-US"/>
-        </w:rPr>
-      </w:pPr>
-      <w:r>
-        <w:rPr>
-          <w:spacing w:val="20"/>
-          <w:lang w:val="en-US"/>
-        </w:rPr>
-        <w:t xml:space="preserve">I really liked that my group mates were very helpful. Whenever I needed help with a problem they were keen to help. I also enjoyed that the group work was well organized. Every week we agreed on tasks that </w:t>
-      </w:r>
-      <w:proofErr w:type="gramStart"/>
-      <w:r>
-        <w:rPr>
-          <w:spacing w:val="20"/>
-          <w:lang w:val="en-US"/>
-        </w:rPr>
-        <w:t>have to</w:t>
-      </w:r>
-      <w:proofErr w:type="gramEnd"/>
-      <w:r>
-        <w:rPr>
-          <w:spacing w:val="20"/>
-          <w:lang w:val="en-US"/>
-        </w:rPr>
-        <w:t xml:space="preserve"> be done by the next meeting. All members had responsibilities which they scrupulously fulfilled. I really appreciated the fact that whenever I missed a part of the meeting</w:t>
-      </w:r>
-      <w:r>
-        <w:rPr>
-          <w:spacing w:val="20"/>
-          <w:lang w:val="en-US"/>
-        </w:rPr>
-        <w:t>,</w:t>
-      </w:r>
-      <w:r>
-        <w:rPr>
-          <w:spacing w:val="20"/>
-          <w:lang w:val="en-US"/>
-        </w:rPr>
-        <w:t xml:space="preserve"> the group shared with me what was done and what decisions were made. </w:t>
-      </w:r>
-      <w:r>
-        <w:rPr>
-          <w:spacing w:val="20"/>
-          <w:lang w:val="en-US"/>
-        </w:rPr>
-        <w:t>Other pros were</w:t>
-      </w:r>
-      <w:r>
-        <w:rPr>
-          <w:spacing w:val="20"/>
-          <w:lang w:val="en-US"/>
-        </w:rPr>
-        <w:t xml:space="preserve"> </w:t>
-      </w:r>
-      <w:r>
-        <w:rPr>
-          <w:spacing w:val="20"/>
-          <w:lang w:val="en-US"/>
-        </w:rPr>
-        <w:t>the numerous</w:t>
-      </w:r>
-      <w:r>
-        <w:rPr>
-          <w:spacing w:val="20"/>
-          <w:lang w:val="en-US"/>
-        </w:rPr>
-        <w:t xml:space="preserve"> discussions during the meeting. The team had a lot of ideas and they were always discussed so we could pick the best one.</w:t>
-      </w:r>
-    </w:p>
-    <w:p>
-      <w:pPr>
-        <w:spacing w:after="160"/>
-        <w:rPr>
-          <w:spacing w:val="20"/>
-          <w:lang w:val="en-US"/>
-        </w:rPr>
-      </w:pPr>
-      <w:r>
-        <w:rPr>
-          <w:spacing w:val="20"/>
-          <w:lang w:val="en-US"/>
-        </w:rPr>
-        <w:t>On the other hand</w:t>
-      </w:r>
-      <w:r>
-        <w:rPr>
-          <w:spacing w:val="20"/>
-          <w:lang w:val="en-US"/>
-        </w:rPr>
-        <w:t>,</w:t>
-      </w:r>
-      <w:r>
-        <w:rPr>
-          <w:spacing w:val="20"/>
-          <w:lang w:val="en-US"/>
-        </w:rPr>
-        <w:t xml:space="preserve"> I found some of the discussions pointless. We</w:t>
-      </w:r>
-      <w:r>
-        <w:rPr>
-          <w:spacing w:val="20"/>
-          <w:lang w:val="en-US"/>
-        </w:rPr>
-        <w:t>,</w:t>
-      </w:r>
-      <w:r>
-        <w:rPr>
-          <w:spacing w:val="20"/>
-          <w:lang w:val="en-US"/>
-        </w:rPr>
-        <w:t xml:space="preserve"> sometimes</w:t>
-      </w:r>
-      <w:r>
-        <w:rPr>
-          <w:spacing w:val="20"/>
-          <w:lang w:val="en-US"/>
-        </w:rPr>
-        <w:t>,</w:t>
-      </w:r>
-      <w:r>
-        <w:rPr>
-          <w:spacing w:val="20"/>
-          <w:lang w:val="en-US"/>
-        </w:rPr>
-        <w:t xml:space="preserve"> during the discussion changed the topic and weren’t talking about the important details anymore. </w:t>
-      </w:r>
-      <w:r>
-        <w:rPr>
-          <w:spacing w:val="20"/>
-          <w:lang w:val="en-US"/>
-        </w:rPr>
-        <w:t xml:space="preserve">Also, whenever a meeting was scheduled, very often other members didn’t say if the date fit their schedule and if they will attend the meeting. </w:t>
-      </w:r>
-    </w:p>
-    <w:p>
-      <w:pPr>
-        <w:spacing w:after="160"/>
-        <w:rPr>
-          <w:spacing w:val="20"/>
-          <w:lang w:val="en-US"/>
-        </w:rPr>
-      </w:pPr>
-      <w:r>
-        <w:rPr>
-          <w:spacing w:val="20"/>
-          <w:lang w:val="en-US"/>
-        </w:rPr>
-        <w:t>In conclusion, previous months with my group was enjoyable. The team mates were friendly and helpful. Thanks to them I gained team work skills and learned more about Java and c#.</w:t>
-      </w:r>
-    </w:p>
-    <w:p>
-      <w:pPr>
-        <w:spacing w:after="160"/>
-        <w:rPr>
-          <w:spacing w:val="20"/>
-          <w:lang w:val="en-US"/>
-        </w:rPr>
-      </w:pPr>
-    </w:p>
-    <w:p>
-      <w:pPr>
-        <w:spacing w:after="160"/>
+      </w:pPr>
+      <w:r>
         <w:rPr>
           <w:b/>
-          <w:spacing w:val="20"/>
-          <w:lang w:val="en-US"/>
-        </w:rPr>
-      </w:pPr>
-      <w:r>
-        <w:rPr>
-          <w:b/>
-          <w:szCs w:val="22"/>
-        </w:rPr>
-        <w:t xml:space="preserve">Stefan </w:t>
-      </w:r>
-      <w:proofErr w:type="spellStart"/>
-      <w:r>
-        <w:rPr>
-          <w:b/>
-          <w:szCs w:val="22"/>
-        </w:rPr>
-        <w:t>Harabagiu</w:t>
-      </w:r>
-      <w:proofErr w:type="spellEnd"/>
+          <w:szCs w:val="22"/>
+        </w:rPr>
+        <w:t>Stefan Harabagiu</w:t>
+      </w:r>
     </w:p>
     <w:p>
       <w:pPr>
@@ -10424,7 +9910,7 @@
           <w:lang w:val="en-US"/>
         </w:rPr>
         <w:sectPr>
-          <w:footerReference w:type="default" r:id="rId26"/>
+          <w:footerReference w:type="default" r:id="rId27"/>
           <w:pgSz w:w="11906" w:h="16838"/>
           <w:pgMar w:top="1134" w:right="1701" w:bottom="1701" w:left="1701" w:header="708" w:footer="708" w:gutter="0"/>
           <w:pgNumType w:start="1"/>
@@ -10968,16 +10454,8 @@
             <w:rPr>
               <w:lang w:val="en-US"/>
             </w:rPr>
-            <w:t xml:space="preserve"> – Group 6 </w:t>
+            <w:t xml:space="preserve"> – Group 6 ZAir</w:t>
           </w:r>
-          <w:proofErr w:type="spellStart"/>
-          <w:r>
-            <w:rPr>
-              <w:lang w:val="en-US"/>
-            </w:rPr>
-            <w:t>ZAir</w:t>
-          </w:r>
-          <w:proofErr w:type="spellEnd"/>
         </w:p>
       </w:tc>
     </w:tr>
@@ -18312,6 +17790,12 @@
 </file>
 
 <file path=customXml/item2.xml><?xml version="1.0" encoding="utf-8"?>
+<p:properties xmlns:p="http://schemas.microsoft.com/office/2006/metadata/properties" xmlns:xsi="http://www.w3.org/2001/XMLSchema-instance" xmlns:pc="http://schemas.microsoft.com/office/infopath/2007/PartnerControls">
+  <documentManagement/>
+</p:properties>
+</file>
+
+<file path=customXml/item3.xml><?xml version="1.0" encoding="utf-8"?>
 <ct:contentTypeSchema xmlns:ct="http://schemas.microsoft.com/office/2006/metadata/contentType" xmlns:ma="http://schemas.microsoft.com/office/2006/metadata/properties/metaAttributes" ct:_="" ma:_="" ma:contentTypeName="Document" ma:contentTypeID="0x0101008D9A5E4FC7310244BBD8FDAD461F382A" ma:contentTypeVersion="0" ma:contentTypeDescription="Create a new document." ma:contentTypeScope="" ma:versionID="21cde94fc0a28e3be33061f8f75ca499">
   <xsd:schema xmlns:xsd="http://www.w3.org/2001/XMLSchema" xmlns:xs="http://www.w3.org/2001/XMLSchema" xmlns:p="http://schemas.microsoft.com/office/2006/metadata/properties" targetNamespace="http://schemas.microsoft.com/office/2006/metadata/properties" ma:root="true" ma:fieldsID="1b05d82d297216baf5b26c55225140df">
     <xsd:element name="properties">
@@ -18425,12 +17909,6 @@
 </ct:contentTypeSchema>
 </file>
 
-<file path=customXml/item3.xml><?xml version="1.0" encoding="utf-8"?>
-<p:properties xmlns:p="http://schemas.microsoft.com/office/2006/metadata/properties" xmlns:xsi="http://www.w3.org/2001/XMLSchema-instance" xmlns:pc="http://schemas.microsoft.com/office/infopath/2007/PartnerControls">
-  <documentManagement/>
-</p:properties>
-</file>
-
 <file path=customXml/item4.xml><?xml version="1.0" encoding="utf-8"?>
 <b:Sources xmlns:b="http://schemas.openxmlformats.org/officeDocument/2006/bibliography" xmlns="http://schemas.openxmlformats.org/officeDocument/2006/bibliography" SelectedStyle="\HarvardAnglia2008OfficeOnline.xsl" StyleName="Harvard - Anglia" Version="2008">
   <b:Source>
@@ -18477,6 +17955,15 @@
 </file>
 
 <file path=customXml/itemProps2.xml><?xml version="1.0" encoding="utf-8"?>
+<ds:datastoreItem xmlns:ds="http://schemas.openxmlformats.org/officeDocument/2006/customXml" ds:itemID="{B3EBB357-DA60-469A-B5F2-E35DF6FD1B0D}">
+  <ds:schemaRefs>
+    <ds:schemaRef ds:uri="http://schemas.microsoft.com/office/2006/metadata/properties"/>
+    <ds:schemaRef ds:uri="http://schemas.microsoft.com/office/infopath/2007/PartnerControls"/>
+  </ds:schemaRefs>
+</ds:datastoreItem>
+</file>
+
+<file path=customXml/itemProps3.xml><?xml version="1.0" encoding="utf-8"?>
 <ds:datastoreItem xmlns:ds="http://schemas.openxmlformats.org/officeDocument/2006/customXml" ds:itemID="{A1CCA085-C4A8-4258-9B79-8B8B63775FEE}">
   <ds:schemaRefs>
     <ds:schemaRef ds:uri="http://schemas.microsoft.com/office/2006/metadata/contentType"/>
@@ -18492,17 +17979,8 @@
 </ds:datastoreItem>
 </file>
 
-<file path=customXml/itemProps3.xml><?xml version="1.0" encoding="utf-8"?>
-<ds:datastoreItem xmlns:ds="http://schemas.openxmlformats.org/officeDocument/2006/customXml" ds:itemID="{B3EBB357-DA60-469A-B5F2-E35DF6FD1B0D}">
-  <ds:schemaRefs>
-    <ds:schemaRef ds:uri="http://schemas.microsoft.com/office/2006/metadata/properties"/>
-    <ds:schemaRef ds:uri="http://schemas.microsoft.com/office/infopath/2007/PartnerControls"/>
-  </ds:schemaRefs>
-</ds:datastoreItem>
-</file>
-
 <file path=customXml/itemProps4.xml><?xml version="1.0" encoding="utf-8"?>
-<ds:datastoreItem xmlns:ds="http://schemas.openxmlformats.org/officeDocument/2006/customXml" ds:itemID="{D9254A55-94DA-4D9F-B59C-AC31925E1811}">
+<ds:datastoreItem xmlns:ds="http://schemas.openxmlformats.org/officeDocument/2006/customXml" ds:itemID="{A57366D0-5F99-4001-9A3B-4F38DF430750}">
   <ds:schemaRefs>
     <ds:schemaRef ds:uri="http://schemas.openxmlformats.org/officeDocument/2006/bibliography"/>
   </ds:schemaRefs>

</xml_diff>

<commit_message>
Added Test Cases and my reflection
</commit_message>
<xml_diff>
--- a/Documentation/ProcessReport.docx
+++ b/Documentation/ProcessReport.docx
@@ -9489,34 +9489,206 @@
           <w:spacing w:val="20"/>
           <w:lang w:val="en-US"/>
         </w:rPr>
-        <w:t>//</w:t>
-      </w:r>
-    </w:p>
-    <w:p>
-      <w:pPr>
-        <w:spacing w:after="160" w:line="256" w:lineRule="auto"/>
-        <w:rPr>
-          <w:spacing w:val="20"/>
-          <w:lang w:val="en-US"/>
-        </w:rPr>
-      </w:pPr>
-      <w:r>
-        <w:rPr>
-          <w:b/>
-          <w:spacing w:val="20"/>
-          <w:lang w:val="en-US"/>
-        </w:rPr>
-        <w:t>Nikita Ro</w:t>
+        <w:t>This semester project has been a fulfilling experience in most aspects. As with every project, I got to learn something about myself, working in teams and programming. I’m happy to say that I got the chance to improve myself.</w:t>
+      </w:r>
+    </w:p>
+    <w:p>
+      <w:pPr>
+        <w:spacing w:after="160" w:line="259" w:lineRule="auto"/>
+        <w:rPr>
+          <w:spacing w:val="20"/>
+          <w:lang w:val="en-US"/>
+        </w:rPr>
+      </w:pPr>
+      <w:r>
+        <w:rPr>
+          <w:spacing w:val="20"/>
+          <w:lang w:val="en-US"/>
+        </w:rPr>
+        <w:t>My goal is to work on myself, so I can bring my best. Usually, I take the role of the leader if there isn’t anyon</w:t>
+      </w:r>
+      <w:r>
+        <w:rPr>
+          <w:spacing w:val="20"/>
+          <w:lang w:val="en-US"/>
+        </w:rPr>
+        <w:t>e more willing and able than me</w:t>
+      </w:r>
+      <w:r>
+        <w:rPr>
+          <w:spacing w:val="20"/>
+          <w:lang w:val="en-US"/>
+        </w:rPr>
+        <w:t xml:space="preserve">. Through my leadership, I try to make things as efficient as possible, so people can concentrate more on the important stuff and do their work faster and better. </w:t>
+      </w:r>
+    </w:p>
+    <w:p>
+      <w:pPr>
+        <w:spacing w:after="160" w:line="259" w:lineRule="auto"/>
+        <w:rPr>
+          <w:spacing w:val="20"/>
+          <w:lang w:val="en-US"/>
+        </w:rPr>
+      </w:pPr>
+      <w:r>
+        <w:rPr>
+          <w:spacing w:val="20"/>
+          <w:lang w:val="en-US"/>
+        </w:rPr>
+        <w:t>Some of my issue this semester had been mostly with myself. One</w:t>
+      </w:r>
+      <w:r>
+        <w:rPr>
+          <w:spacing w:val="20"/>
+          <w:lang w:val="en-US"/>
+        </w:rPr>
+        <w:t xml:space="preserve"> of</w:t>
+      </w:r>
+      <w:r>
+        <w:rPr>
+          <w:spacing w:val="20"/>
+          <w:lang w:val="en-US"/>
+        </w:rPr>
+        <w:t xml:space="preserve"> my main issues was that I got angry easily and waste time on petty arguments instead of listening to everyone. Trying to push my agenda on others didn’t help. I’ve identified this problem early on and fixed it and soon as I could. My goal isn’t to become an obstacle for others.</w:t>
+      </w:r>
+    </w:p>
+    <w:p>
+      <w:pPr>
+        <w:spacing w:after="160" w:line="259" w:lineRule="auto"/>
+        <w:rPr>
+          <w:spacing w:val="20"/>
+          <w:lang w:val="en-US"/>
+        </w:rPr>
+      </w:pPr>
+      <w:r>
+        <w:rPr>
+          <w:spacing w:val="20"/>
+          <w:lang w:val="en-US"/>
+        </w:rPr>
+        <w:t>The second issue with myself is that sometimes I take too much of the workload. The reasons are usually from a lack of patience, trust</w:t>
+      </w:r>
+      <w:r>
+        <w:rPr>
+          <w:spacing w:val="20"/>
+          <w:lang w:val="en-US"/>
+        </w:rPr>
+        <w:t xml:space="preserve"> in others</w:t>
+      </w:r>
+      <w:r>
+        <w:rPr>
+          <w:spacing w:val="20"/>
+          <w:lang w:val="en-US"/>
+        </w:rPr>
+        <w:t xml:space="preserve"> and the pleasure of working. I</w:t>
+      </w:r>
+      <w:r>
+        <w:rPr>
+          <w:spacing w:val="20"/>
+          <w:lang w:val="en-US"/>
+        </w:rPr>
+        <w:t>’ve</w:t>
+      </w:r>
+      <w:r>
+        <w:rPr>
+          <w:spacing w:val="20"/>
+          <w:lang w:val="en-US"/>
+        </w:rPr>
+        <w:t xml:space="preserve"> tried</w:t>
+      </w:r>
+      <w:r>
+        <w:rPr>
+          <w:spacing w:val="20"/>
+          <w:lang w:val="en-US"/>
+        </w:rPr>
+        <w:t xml:space="preserve"> </w:t>
+      </w:r>
+      <w:r>
+        <w:rPr>
+          <w:spacing w:val="20"/>
+          <w:lang w:val="en-US"/>
+        </w:rPr>
+        <w:t>being</w:t>
+      </w:r>
+      <w:r>
+        <w:rPr>
+          <w:spacing w:val="20"/>
+          <w:lang w:val="en-US"/>
+        </w:rPr>
+        <w:t xml:space="preserve"> more patient and trusting of others, especially towards the end. It has worked with me, but I don’t consider that it will always be this easy.</w:t>
+      </w:r>
+      <w:r>
+        <w:rPr>
+          <w:spacing w:val="20"/>
+          <w:lang w:val="en-US"/>
+        </w:rPr>
+        <w:t xml:space="preserve"> </w:t>
+      </w:r>
+    </w:p>
+    <w:p>
+      <w:pPr>
+        <w:spacing w:after="160" w:line="259" w:lineRule="auto"/>
+        <w:rPr>
+          <w:spacing w:val="20"/>
+          <w:lang w:val="en-US"/>
+        </w:rPr>
+      </w:pPr>
+      <w:r>
+        <w:rPr>
+          <w:spacing w:val="20"/>
+          <w:lang w:val="en-US"/>
+        </w:rPr>
+        <w:t>In conclusion, I’ve enjoyed working with my teammates. Everyone agreed on what needs to be done, so there wasn’t</w:t>
+      </w:r>
+      <w:r>
+        <w:rPr>
+          <w:spacing w:val="20"/>
+          <w:lang w:val="en-US"/>
+        </w:rPr>
+        <w:t xml:space="preserve"> any</w:t>
       </w:r>
       <w:bookmarkStart w:id="11" w:name="_GoBack"/>
       <w:bookmarkEnd w:id="11"/>
       <w:r>
         <w:rPr>
+          <w:spacing w:val="20"/>
+          <w:lang w:val="en-US"/>
+        </w:rPr>
+        <w:t xml:space="preserve"> stress during the project period, as everything went smoothly, and we finished before the deadline.</w:t>
+      </w:r>
+    </w:p>
+    <w:p>
+      <w:pPr>
+        <w:spacing w:after="160" w:line="259" w:lineRule="auto"/>
+        <w:rPr>
+          <w:spacing w:val="20"/>
+          <w:lang w:val="en-US"/>
+        </w:rPr>
+      </w:pPr>
+    </w:p>
+    <w:p>
+      <w:pPr>
+        <w:spacing w:after="160" w:line="259" w:lineRule="auto"/>
+        <w:rPr>
+          <w:spacing w:val="20"/>
+          <w:lang w:val="en-US"/>
+        </w:rPr>
+      </w:pPr>
+    </w:p>
+    <w:p>
+      <w:pPr>
+        <w:spacing w:after="160" w:line="256" w:lineRule="auto"/>
+        <w:rPr>
+          <w:spacing w:val="20"/>
+          <w:lang w:val="en-US"/>
+        </w:rPr>
+      </w:pPr>
+      <w:r>
+        <w:rPr>
           <w:b/>
           <w:spacing w:val="20"/>
           <w:lang w:val="en-US"/>
         </w:rPr>
-        <w:t>skovs</w:t>
+        <w:t>Nikita Roskovs</w:t>
       </w:r>
       <w:r>
         <w:rPr>
@@ -9562,20 +9734,42 @@
           <w:spacing w:val="20"/>
           <w:lang w:val="lv-LV"/>
         </w:rPr>
-        <w:t xml:space="preserve">panning </w:t>
-      </w:r>
-      <w:r>
-        <w:rPr>
-          <w:spacing w:val="20"/>
-          <w:lang w:val="en-US"/>
-        </w:rPr>
-        <w:t xml:space="preserve">tools and had regular meetings, so everyone always stayed updated and aware of the overall process of the project. Everybody was free to choose tasks dependent on what they want to implement or know the most about. All the parts always been discussed during the meetings, so everyone was clear with the tasks they had to fulfill. In the beginning we tried to split tasks equally, however it did not work out perfectly, because as soon as we moved to coding part, it was quite hard to split the code of the components between multiple group members by reason of </w:t>
+        <w:t>p</w:t>
       </w:r>
       <w:r>
         <w:rPr>
           <w:spacing w:val="20"/>
           <w:lang w:val="lv-LV"/>
         </w:rPr>
+        <w:t>l</w:t>
+      </w:r>
+      <w:r>
+        <w:rPr>
+          <w:spacing w:val="20"/>
+          <w:lang w:val="lv-LV"/>
+        </w:rPr>
+        <w:t xml:space="preserve">anning </w:t>
+      </w:r>
+      <w:r>
+        <w:rPr>
+          <w:spacing w:val="20"/>
+          <w:lang w:val="en-US"/>
+        </w:rPr>
+        <w:t xml:space="preserve">tools and had regular meetings, so everyone always stayed updated and aware of the overall process of the project. Everybody was free to choose tasks dependent on what they want to </w:t>
+      </w:r>
+      <w:r>
+        <w:rPr>
+          <w:spacing w:val="20"/>
+          <w:lang w:val="en-US"/>
+        </w:rPr>
+        <w:lastRenderedPageBreak/>
+        <w:t xml:space="preserve">implement or know the most about. All the parts always been discussed during the meetings, so everyone was clear with the tasks they had to fulfill. In the beginning we tried to split tasks equally, however it did not work out perfectly, because as soon as we moved to coding part, it was quite hard to split the code of the components between multiple group members by reason of </w:t>
+      </w:r>
+      <w:r>
+        <w:rPr>
+          <w:spacing w:val="20"/>
+          <w:lang w:val="lv-LV"/>
+        </w:rPr>
         <w:t>longer implementing and testing process.</w:t>
       </w:r>
     </w:p>
@@ -9670,137 +9864,130 @@
           <w:spacing w:val="20"/>
           <w:lang w:val="en-US"/>
         </w:rPr>
-        <w:t xml:space="preserve">I really liked that my group mates were very helpful. Whenever I needed help with a problem they were keen to help. I also enjoyed that the </w:t>
-      </w:r>
+        <w:t>I really liked that my group mates were very helpful. Whenever I needed help with a problem they were keen to help. I also enjoyed that the group work was well organized. Every week we agreed on tasks that have to be done by the next meeting. All members had responsibilities which they scrupulously fulfilled. I really appreciated the fact that whenever I missed a part of the meeting</w:t>
+      </w:r>
+      <w:r>
+        <w:rPr>
+          <w:spacing w:val="20"/>
+          <w:lang w:val="en-US"/>
+        </w:rPr>
+        <w:t>,</w:t>
+      </w:r>
+      <w:r>
+        <w:rPr>
+          <w:spacing w:val="20"/>
+          <w:lang w:val="en-US"/>
+        </w:rPr>
+        <w:t xml:space="preserve"> the group shared with me what was done and what decisions were made. </w:t>
+      </w:r>
+      <w:r>
+        <w:rPr>
+          <w:spacing w:val="20"/>
+          <w:lang w:val="en-US"/>
+        </w:rPr>
+        <w:t>Other pros were</w:t>
+      </w:r>
+      <w:r>
+        <w:rPr>
+          <w:spacing w:val="20"/>
+          <w:lang w:val="en-US"/>
+        </w:rPr>
+        <w:t xml:space="preserve"> </w:t>
+      </w:r>
+      <w:r>
+        <w:rPr>
+          <w:spacing w:val="20"/>
+          <w:lang w:val="en-US"/>
+        </w:rPr>
+        <w:t>the numerous</w:t>
+      </w:r>
+      <w:r>
+        <w:rPr>
+          <w:spacing w:val="20"/>
+          <w:lang w:val="en-US"/>
+        </w:rPr>
+        <w:t xml:space="preserve"> discussions during the meeting. The team had a lot of ideas and they were always discussed so we could pick the best one.</w:t>
+      </w:r>
+    </w:p>
+    <w:p>
+      <w:pPr>
+        <w:spacing w:after="160"/>
+        <w:rPr>
+          <w:spacing w:val="20"/>
+          <w:lang w:val="en-US"/>
+        </w:rPr>
+      </w:pPr>
+      <w:r>
+        <w:rPr>
+          <w:spacing w:val="20"/>
+          <w:lang w:val="en-US"/>
+        </w:rPr>
+        <w:t>On the other hand</w:t>
+      </w:r>
+      <w:r>
+        <w:rPr>
+          <w:spacing w:val="20"/>
+          <w:lang w:val="en-US"/>
+        </w:rPr>
+        <w:t>,</w:t>
+      </w:r>
+      <w:r>
+        <w:rPr>
+          <w:spacing w:val="20"/>
+          <w:lang w:val="en-US"/>
+        </w:rPr>
+        <w:t xml:space="preserve"> I found some of the discussions pointless. We</w:t>
+      </w:r>
+      <w:r>
+        <w:rPr>
+          <w:spacing w:val="20"/>
+          <w:lang w:val="en-US"/>
+        </w:rPr>
+        <w:t>,</w:t>
+      </w:r>
+      <w:r>
+        <w:rPr>
+          <w:spacing w:val="20"/>
+          <w:lang w:val="en-US"/>
+        </w:rPr>
+        <w:t xml:space="preserve"> sometimes</w:t>
+      </w:r>
+      <w:r>
+        <w:rPr>
+          <w:spacing w:val="20"/>
+          <w:lang w:val="en-US"/>
+        </w:rPr>
+        <w:t>,</w:t>
+      </w:r>
+      <w:r>
+        <w:rPr>
+          <w:spacing w:val="20"/>
+          <w:lang w:val="en-US"/>
+        </w:rPr>
+        <w:t xml:space="preserve"> during the discussion changed the topic and weren’t talking about the important details anymore. </w:t>
+      </w:r>
+      <w:r>
+        <w:rPr>
+          <w:spacing w:val="20"/>
+          <w:lang w:val="en-US"/>
+        </w:rPr>
+        <w:t xml:space="preserve">Also, whenever a meeting was scheduled, very often other members didn’t say if the date fit their schedule and if they will attend the meeting. </w:t>
+      </w:r>
+    </w:p>
+    <w:p>
+      <w:pPr>
+        <w:spacing w:after="160"/>
+        <w:rPr>
+          <w:spacing w:val="20"/>
+          <w:lang w:val="en-US"/>
+        </w:rPr>
+      </w:pPr>
       <w:r>
         <w:rPr>
           <w:spacing w:val="20"/>
           <w:lang w:val="en-US"/>
         </w:rPr>
         <w:lastRenderedPageBreak/>
-        <w:t>group work was well organized. Every week we agreed on tasks that have to be done by the next meeting. All members had responsibilities which they scrupulously fulfilled. I really appreciated the fact that whenever I missed a part of the meeting</w:t>
-      </w:r>
-      <w:r>
-        <w:rPr>
-          <w:spacing w:val="20"/>
-          <w:lang w:val="en-US"/>
-        </w:rPr>
-        <w:t>,</w:t>
-      </w:r>
-      <w:r>
-        <w:rPr>
-          <w:spacing w:val="20"/>
-          <w:lang w:val="en-US"/>
-        </w:rPr>
-        <w:t xml:space="preserve"> the group shared with me what was done and what decisions were made. </w:t>
-      </w:r>
-      <w:r>
-        <w:rPr>
-          <w:spacing w:val="20"/>
-          <w:lang w:val="en-US"/>
-        </w:rPr>
-        <w:t>Other pros were</w:t>
-      </w:r>
-      <w:r>
-        <w:rPr>
-          <w:spacing w:val="20"/>
-          <w:lang w:val="en-US"/>
-        </w:rPr>
-        <w:t xml:space="preserve"> </w:t>
-      </w:r>
-      <w:r>
-        <w:rPr>
-          <w:spacing w:val="20"/>
-          <w:lang w:val="en-US"/>
-        </w:rPr>
-        <w:t>the numerous</w:t>
-      </w:r>
-      <w:r>
-        <w:rPr>
-          <w:spacing w:val="20"/>
-          <w:lang w:val="en-US"/>
-        </w:rPr>
-        <w:t xml:space="preserve"> discussions during the meeting. The team had a lot of ideas and they were always discussed so we could pick the best one.</w:t>
-      </w:r>
-    </w:p>
-    <w:p>
-      <w:pPr>
-        <w:spacing w:after="160"/>
-        <w:rPr>
-          <w:spacing w:val="20"/>
-          <w:lang w:val="en-US"/>
-        </w:rPr>
-      </w:pPr>
-      <w:r>
-        <w:rPr>
-          <w:spacing w:val="20"/>
-          <w:lang w:val="en-US"/>
-        </w:rPr>
-        <w:t>On the other hand</w:t>
-      </w:r>
-      <w:r>
-        <w:rPr>
-          <w:spacing w:val="20"/>
-          <w:lang w:val="en-US"/>
-        </w:rPr>
-        <w:t>,</w:t>
-      </w:r>
-      <w:r>
-        <w:rPr>
-          <w:spacing w:val="20"/>
-          <w:lang w:val="en-US"/>
-        </w:rPr>
-        <w:t xml:space="preserve"> I found some of the discussions pointless. We</w:t>
-      </w:r>
-      <w:r>
-        <w:rPr>
-          <w:spacing w:val="20"/>
-          <w:lang w:val="en-US"/>
-        </w:rPr>
-        <w:t>,</w:t>
-      </w:r>
-      <w:r>
-        <w:rPr>
-          <w:spacing w:val="20"/>
-          <w:lang w:val="en-US"/>
-        </w:rPr>
-        <w:t xml:space="preserve"> sometimes</w:t>
-      </w:r>
-      <w:r>
-        <w:rPr>
-          <w:spacing w:val="20"/>
-          <w:lang w:val="en-US"/>
-        </w:rPr>
-        <w:t>,</w:t>
-      </w:r>
-      <w:r>
-        <w:rPr>
-          <w:spacing w:val="20"/>
-          <w:lang w:val="en-US"/>
-        </w:rPr>
-        <w:t xml:space="preserve"> during the discussion changed the topic and weren’t talking about the important details anymore. </w:t>
-      </w:r>
-      <w:r>
-        <w:rPr>
-          <w:spacing w:val="20"/>
-          <w:lang w:val="en-US"/>
-        </w:rPr>
-        <w:t xml:space="preserve">Also, whenever a meeting was scheduled, very often other members didn’t say if the date fit their schedule and if they will attend the meeting. </w:t>
-      </w:r>
-    </w:p>
-    <w:p>
-      <w:pPr>
-        <w:spacing w:after="160"/>
-        <w:rPr>
-          <w:spacing w:val="20"/>
-          <w:lang w:val="en-US"/>
-        </w:rPr>
-      </w:pPr>
-      <w:r>
-        <w:rPr>
-          <w:spacing w:val="20"/>
-          <w:lang w:val="en-US"/>
-        </w:rPr>
         <w:t>In conclusion, previous months with my group was enjoyable. The team mates were friendly and helpful. Thanks to them I gained team work skills and learned more about Java and c#.</w:t>
       </w:r>
     </w:p>
@@ -17888,6 +18075,21 @@
 </file>
 
 <file path=customXml/item1.xml><?xml version="1.0" encoding="utf-8"?>
+<?mso-contentType ?>
+<FormTemplates xmlns="http://schemas.microsoft.com/sharepoint/v3/contenttype/forms">
+  <Display>DocumentLibraryForm</Display>
+  <Edit>DocumentLibraryForm</Edit>
+  <New>DocumentLibraryForm</New>
+</FormTemplates>
+</file>
+
+<file path=customXml/item2.xml><?xml version="1.0" encoding="utf-8"?>
+<p:properties xmlns:p="http://schemas.microsoft.com/office/2006/metadata/properties" xmlns:xsi="http://www.w3.org/2001/XMLSchema-instance" xmlns:pc="http://schemas.microsoft.com/office/infopath/2007/PartnerControls">
+  <documentManagement/>
+</p:properties>
+</file>
+
+<file path=customXml/item3.xml><?xml version="1.0" encoding="utf-8"?>
 <ct:contentTypeSchema xmlns:ct="http://schemas.microsoft.com/office/2006/metadata/contentType" xmlns:ma="http://schemas.microsoft.com/office/2006/metadata/properties/metaAttributes" ct:_="" ma:_="" ma:contentTypeName="Document" ma:contentTypeID="0x0101008D9A5E4FC7310244BBD8FDAD461F382A" ma:contentTypeVersion="0" ma:contentTypeDescription="Create a new document." ma:contentTypeScope="" ma:versionID="21cde94fc0a28e3be33061f8f75ca499">
   <xsd:schema xmlns:xsd="http://www.w3.org/2001/XMLSchema" xmlns:xs="http://www.w3.org/2001/XMLSchema" xmlns:p="http://schemas.microsoft.com/office/2006/metadata/properties" targetNamespace="http://schemas.microsoft.com/office/2006/metadata/properties" ma:root="true" ma:fieldsID="1b05d82d297216baf5b26c55225140df">
     <xsd:element name="properties">
@@ -18001,21 +18203,6 @@
 </ct:contentTypeSchema>
 </file>
 
-<file path=customXml/item2.xml><?xml version="1.0" encoding="utf-8"?>
-<p:properties xmlns:p="http://schemas.microsoft.com/office/2006/metadata/properties" xmlns:xsi="http://www.w3.org/2001/XMLSchema-instance" xmlns:pc="http://schemas.microsoft.com/office/infopath/2007/PartnerControls">
-  <documentManagement/>
-</p:properties>
-</file>
-
-<file path=customXml/item3.xml><?xml version="1.0" encoding="utf-8"?>
-<?mso-contentType ?>
-<FormTemplates xmlns="http://schemas.microsoft.com/sharepoint/v3/contenttype/forms">
-  <Display>DocumentLibraryForm</Display>
-  <Edit>DocumentLibraryForm</Edit>
-  <New>DocumentLibraryForm</New>
-</FormTemplates>
-</file>
-
 <file path=customXml/item4.xml><?xml version="1.0" encoding="utf-8"?>
 <b:Sources xmlns:b="http://schemas.openxmlformats.org/officeDocument/2006/bibliography" xmlns="http://schemas.openxmlformats.org/officeDocument/2006/bibliography" SelectedStyle="\HarvardAnglia2008OfficeOnline.xsl" StyleName="Harvard - Anglia" Version="2008">
   <b:Source>
@@ -18054,6 +18241,23 @@
 </file>
 
 <file path=customXml/itemProps1.xml><?xml version="1.0" encoding="utf-8"?>
+<ds:datastoreItem xmlns:ds="http://schemas.openxmlformats.org/officeDocument/2006/customXml" ds:itemID="{36B18D59-688D-4806-A4EA-B7808C4D834E}">
+  <ds:schemaRefs>
+    <ds:schemaRef ds:uri="http://schemas.microsoft.com/sharepoint/v3/contenttype/forms"/>
+  </ds:schemaRefs>
+</ds:datastoreItem>
+</file>
+
+<file path=customXml/itemProps2.xml><?xml version="1.0" encoding="utf-8"?>
+<ds:datastoreItem xmlns:ds="http://schemas.openxmlformats.org/officeDocument/2006/customXml" ds:itemID="{B3EBB357-DA60-469A-B5F2-E35DF6FD1B0D}">
+  <ds:schemaRefs>
+    <ds:schemaRef ds:uri="http://schemas.microsoft.com/office/2006/metadata/properties"/>
+    <ds:schemaRef ds:uri="http://schemas.microsoft.com/office/infopath/2007/PartnerControls"/>
+  </ds:schemaRefs>
+</ds:datastoreItem>
+</file>
+
+<file path=customXml/itemProps3.xml><?xml version="1.0" encoding="utf-8"?>
 <ds:datastoreItem xmlns:ds="http://schemas.openxmlformats.org/officeDocument/2006/customXml" ds:itemID="{A1CCA085-C4A8-4258-9B79-8B8B63775FEE}">
   <ds:schemaRefs>
     <ds:schemaRef ds:uri="http://schemas.microsoft.com/office/2006/metadata/contentType"/>
@@ -18069,25 +18273,8 @@
 </ds:datastoreItem>
 </file>
 
-<file path=customXml/itemProps2.xml><?xml version="1.0" encoding="utf-8"?>
-<ds:datastoreItem xmlns:ds="http://schemas.openxmlformats.org/officeDocument/2006/customXml" ds:itemID="{B3EBB357-DA60-469A-B5F2-E35DF6FD1B0D}">
-  <ds:schemaRefs>
-    <ds:schemaRef ds:uri="http://schemas.microsoft.com/office/2006/metadata/properties"/>
-    <ds:schemaRef ds:uri="http://schemas.microsoft.com/office/infopath/2007/PartnerControls"/>
-  </ds:schemaRefs>
-</ds:datastoreItem>
-</file>
-
-<file path=customXml/itemProps3.xml><?xml version="1.0" encoding="utf-8"?>
-<ds:datastoreItem xmlns:ds="http://schemas.openxmlformats.org/officeDocument/2006/customXml" ds:itemID="{36B18D59-688D-4806-A4EA-B7808C4D834E}">
-  <ds:schemaRefs>
-    <ds:schemaRef ds:uri="http://schemas.microsoft.com/sharepoint/v3/contenttype/forms"/>
-  </ds:schemaRefs>
-</ds:datastoreItem>
-</file>
-
 <file path=customXml/itemProps4.xml><?xml version="1.0" encoding="utf-8"?>
-<ds:datastoreItem xmlns:ds="http://schemas.openxmlformats.org/officeDocument/2006/customXml" ds:itemID="{815C7748-547A-4591-95F0-080182416E88}">
+<ds:datastoreItem xmlns:ds="http://schemas.openxmlformats.org/officeDocument/2006/customXml" ds:itemID="{7D254F52-91B2-496F-849A-5DD18FB1A77C}">
   <ds:schemaRefs>
     <ds:schemaRef ds:uri="http://schemas.openxmlformats.org/officeDocument/2006/bibliography"/>
   </ds:schemaRefs>

</xml_diff>